<commit_message>
Actualizo contenido (corrección de erratas)
</commit_message>
<xml_diff>
--- a/doc/Modelo de datos calendar.docx
+++ b/doc/Modelo de datos calendar.docx
@@ -775,21 +775,6 @@
         </w:rPr>
       </w:pPr>
     </w:p>
-    <w:p>
-      <w:pPr>
-        <w:ind w:left="709" w:right="926"/>
-        <w:rPr>
-          <w:rFonts w:ascii="Verdana" w:hAnsi="Verdana" w:cs="Consolas"/>
-        </w:rPr>
-      </w:pPr>
-      <w:r>
-        <w:rPr>
-          <w:rFonts w:ascii="Verdana" w:hAnsi="Verdana" w:cs="Consolas"/>
-          <w:sz w:val="28"/>
-        </w:rPr>
-        <w:t>En la siguiente tabla se definen los diferentes modelos de datos relativos al módulo que gestiona la medida y que puede integrar uno o varios analizadores de diferente tipo.</w:t>
-      </w:r>
-    </w:p>
     <w:tbl>
       <w:tblPr>
         <w:tblStyle w:val="Tablaconcuadrcula"/>
@@ -1308,43 +1293,6 @@
         </w:rPr>
       </w:pPr>
     </w:p>
-    <w:p>
-      <w:pPr>
-        <w:ind w:left="709" w:right="926"/>
-        <w:rPr>
-          <w:rFonts w:ascii="Verdana" w:hAnsi="Verdana" w:cs="Consolas"/>
-        </w:rPr>
-      </w:pPr>
-      <w:r>
-        <w:rPr>
-          <w:rFonts w:ascii="Verdana" w:hAnsi="Verdana" w:cs="Consolas"/>
-          <w:sz w:val="28"/>
-        </w:rPr>
-        <w:t xml:space="preserve">En la siguiente tabla se definen los diferentes modelos de datos relativos únicamente </w:t>
-      </w:r>
-      <w:r>
-        <w:rPr>
-          <w:rFonts w:ascii="Verdana" w:hAnsi="Verdana" w:cs="Consolas"/>
-          <w:sz w:val="28"/>
-        </w:rPr>
-        <w:t>al objeto que representa a un reloj de tiempo real</w:t>
-      </w:r>
-      <w:r>
-        <w:rPr>
-          <w:rFonts w:ascii="Verdana" w:hAnsi="Verdana" w:cs="Consolas"/>
-          <w:sz w:val="28"/>
-        </w:rPr>
-        <w:t>.</w:t>
-      </w:r>
-    </w:p>
-    <w:p>
-      <w:pPr>
-        <w:ind w:left="709" w:right="926"/>
-        <w:rPr>
-          <w:rFonts w:ascii="Verdana" w:hAnsi="Verdana" w:cs="Consolas"/>
-        </w:rPr>
-      </w:pPr>
-    </w:p>
     <w:tbl>
       <w:tblPr>
         <w:tblStyle w:val="Tablaconcuadrcula"/>
@@ -1660,6 +1608,35 @@
                 <w:szCs w:val="20"/>
               </w:rPr>
               <w:t>Zona horaria</w:t>
+            </w:r>
+          </w:p>
+          <w:p>
+            <w:pPr>
+              <w:pStyle w:val="Prrafodelista"/>
+              <w:numPr>
+                <w:ilvl w:val="0"/>
+                <w:numId w:val="7"/>
+              </w:numPr>
+              <w:ind w:right="926"/>
+              <w:rPr>
+                <w:rFonts w:ascii="Consolas" w:hAnsi="Consolas" w:cs="Consolas"/>
+                <w:i/>
+                <w:iCs/>
+                <w:color w:val="17365D" w:themeColor="text2" w:themeShade="BF"/>
+                <w:sz w:val="28"/>
+                <w:szCs w:val="20"/>
+              </w:rPr>
+            </w:pPr>
+            <w:r>
+              <w:rPr>
+                <w:rFonts w:ascii="Consolas" w:hAnsi="Consolas" w:cs="Consolas"/>
+                <w:i/>
+                <w:iCs/>
+                <w:color w:val="17365D" w:themeColor="text2" w:themeShade="BF"/>
+                <w:sz w:val="28"/>
+                <w:szCs w:val="20"/>
+              </w:rPr>
+              <w:t>Periodos especiales</w:t>
             </w:r>
           </w:p>
           <w:p>
@@ -1753,50 +1730,6 @@
         </w:rPr>
       </w:pPr>
     </w:p>
-    <w:p>
-      <w:pPr>
-        <w:ind w:left="709" w:right="926"/>
-        <w:rPr>
-          <w:rFonts w:ascii="Verdana" w:hAnsi="Verdana" w:cs="Consolas"/>
-        </w:rPr>
-      </w:pPr>
-      <w:r>
-        <w:rPr>
-          <w:rFonts w:ascii="Verdana" w:hAnsi="Verdana" w:cs="Consolas"/>
-          <w:sz w:val="28"/>
-        </w:rPr>
-        <w:t xml:space="preserve">En la siguiente tabla se definen los diferentes modelos de datos relativos únicamente al objeto que representa a un </w:t>
-      </w:r>
-      <w:r>
-        <w:rPr>
-          <w:rFonts w:ascii="Verdana" w:hAnsi="Verdana" w:cs="Consolas"/>
-          <w:sz w:val="28"/>
-        </w:rPr>
-        <w:t>periodo</w:t>
-      </w:r>
-      <w:r>
-        <w:rPr>
-          <w:rFonts w:ascii="Verdana" w:hAnsi="Verdana" w:cs="Consolas"/>
-          <w:sz w:val="28"/>
-        </w:rPr>
-        <w:t xml:space="preserve"> de tiempo dado</w:t>
-      </w:r>
-      <w:r>
-        <w:rPr>
-          <w:rFonts w:ascii="Verdana" w:hAnsi="Verdana" w:cs="Consolas"/>
-          <w:sz w:val="28"/>
-        </w:rPr>
-        <w:t>.</w:t>
-      </w:r>
-    </w:p>
-    <w:p>
-      <w:pPr>
-        <w:ind w:left="709" w:right="926"/>
-        <w:rPr>
-          <w:rFonts w:ascii="Verdana" w:hAnsi="Verdana" w:cs="Consolas"/>
-        </w:rPr>
-      </w:pPr>
-    </w:p>
     <w:tbl>
       <w:tblPr>
         <w:tblStyle w:val="Tablaconcuadrcula"/>
@@ -1969,20 +1902,7 @@
                 <w:szCs w:val="20"/>
                 <w:lang w:val="en-US"/>
               </w:rPr>
-              <w:t>:</w:t>
-            </w:r>
-            <w:r>
-              <w:rPr>
-                <w:rFonts w:ascii="Consolas" w:hAnsi="Consolas" w:cs="Consolas"/>
-                <w:b/>
-                <w:i/>
-                <w:iCs/>
-                <w:color w:val="244061" w:themeColor="accent1" w:themeShade="80"/>
-                <w:sz w:val="32"/>
-                <w:szCs w:val="20"/>
-                <w:lang w:val="en-US"/>
-              </w:rPr>
-              <w:t>period</w:t>
+              <w:t>:period</w:t>
             </w:r>
             <w:proofErr w:type="spellEnd"/>
           </w:p>
@@ -2060,29 +1980,7 @@
                 <w:sz w:val="28"/>
                 <w:szCs w:val="20"/>
               </w:rPr>
-              <w:t xml:space="preserve">asociada a un </w:t>
-            </w:r>
-            <w:r>
-              <w:rPr>
-                <w:rFonts w:ascii="Consolas" w:hAnsi="Consolas" w:cs="Consolas"/>
-                <w:i/>
-                <w:iCs/>
-                <w:color w:val="262626" w:themeColor="text1" w:themeTint="D9"/>
-                <w:sz w:val="28"/>
-                <w:szCs w:val="20"/>
-              </w:rPr>
-              <w:t>periodo de tiempo</w:t>
-            </w:r>
-            <w:r>
-              <w:rPr>
-                <w:rFonts w:ascii="Consolas" w:hAnsi="Consolas" w:cs="Consolas"/>
-                <w:i/>
-                <w:iCs/>
-                <w:color w:val="262626" w:themeColor="text1" w:themeTint="D9"/>
-                <w:sz w:val="28"/>
-                <w:szCs w:val="20"/>
-              </w:rPr>
-              <w:t>, como:</w:t>
+              <w:t>asociada a un periodo de tiempo, como:</w:t>
             </w:r>
           </w:p>
           <w:p>
@@ -2247,43 +2145,6 @@
         </w:rPr>
       </w:pPr>
     </w:p>
-    <w:p>
-      <w:pPr>
-        <w:ind w:left="709" w:right="926"/>
-        <w:rPr>
-          <w:rFonts w:ascii="Verdana" w:hAnsi="Verdana" w:cs="Consolas"/>
-        </w:rPr>
-      </w:pPr>
-      <w:r>
-        <w:rPr>
-          <w:rFonts w:ascii="Verdana" w:hAnsi="Verdana" w:cs="Consolas"/>
-          <w:sz w:val="28"/>
-        </w:rPr>
-        <w:t xml:space="preserve">En la siguiente tabla se definen los diferentes modelos de datos relativos únicamente al objeto que representa a un </w:t>
-      </w:r>
-      <w:r>
-        <w:rPr>
-          <w:rFonts w:ascii="Verdana" w:hAnsi="Verdana" w:cs="Consolas"/>
-          <w:sz w:val="28"/>
-        </w:rPr>
-        <w:t xml:space="preserve">objeto </w:t>
-      </w:r>
-      <w:r>
-        <w:rPr>
-          <w:rFonts w:ascii="Verdana" w:hAnsi="Verdana" w:cs="Consolas"/>
-          <w:sz w:val="28"/>
-        </w:rPr>
-        <w:t>con parámetros de geolocalización</w:t>
-      </w:r>
-    </w:p>
-    <w:p>
-      <w:pPr>
-        <w:ind w:left="709" w:right="926"/>
-        <w:rPr>
-          <w:rFonts w:ascii="Verdana" w:hAnsi="Verdana" w:cs="Consolas"/>
-        </w:rPr>
-      </w:pPr>
-    </w:p>
     <w:tbl>
       <w:tblPr>
         <w:tblStyle w:val="Tablaconcuadrcula"/>
@@ -2547,7 +2408,7 @@
                 <w:sz w:val="28"/>
                 <w:szCs w:val="20"/>
               </w:rPr>
-              <w:t xml:space="preserve">asociada a un </w:t>
+              <w:t>de localización</w:t>
             </w:r>
             <w:r>
               <w:rPr>
@@ -2558,7 +2419,7 @@
                 <w:sz w:val="28"/>
                 <w:szCs w:val="20"/>
               </w:rPr>
-              <w:t>objeto astronómico</w:t>
+              <w:t xml:space="preserve"> </w:t>
             </w:r>
             <w:r>
               <w:rPr>
@@ -2569,7 +2430,18 @@
                 <w:sz w:val="28"/>
                 <w:szCs w:val="20"/>
               </w:rPr>
-              <w:t>, como:</w:t>
+              <w:t>geográfica, necesaria para un correcto funcionamiento del calendario (cambios DST, hora local) y del cálculo de hitos astronómicos</w:t>
+            </w:r>
+            <w:r>
+              <w:rPr>
+                <w:rFonts w:ascii="Consolas" w:hAnsi="Consolas" w:cs="Consolas"/>
+                <w:i/>
+                <w:iCs/>
+                <w:color w:val="262626" w:themeColor="text1" w:themeTint="D9"/>
+                <w:sz w:val="28"/>
+                <w:szCs w:val="20"/>
+              </w:rPr>
+              <w:t xml:space="preserve"> como:</w:t>
             </w:r>
           </w:p>
           <w:p>
@@ -2628,6 +2500,35 @@
                 <w:szCs w:val="20"/>
               </w:rPr>
               <w:t xml:space="preserve">Zona horaria </w:t>
+            </w:r>
+          </w:p>
+          <w:p>
+            <w:pPr>
+              <w:pStyle w:val="Prrafodelista"/>
+              <w:numPr>
+                <w:ilvl w:val="0"/>
+                <w:numId w:val="7"/>
+              </w:numPr>
+              <w:ind w:right="926"/>
+              <w:rPr>
+                <w:rFonts w:ascii="Consolas" w:hAnsi="Consolas" w:cs="Consolas"/>
+                <w:i/>
+                <w:iCs/>
+                <w:color w:val="17365D" w:themeColor="text2" w:themeShade="BF"/>
+                <w:sz w:val="28"/>
+                <w:szCs w:val="20"/>
+              </w:rPr>
+            </w:pPr>
+            <w:r>
+              <w:rPr>
+                <w:rFonts w:ascii="Consolas" w:hAnsi="Consolas" w:cs="Consolas"/>
+                <w:i/>
+                <w:iCs/>
+                <w:color w:val="17365D" w:themeColor="text2" w:themeShade="BF"/>
+                <w:sz w:val="28"/>
+                <w:szCs w:val="20"/>
+              </w:rPr>
+              <w:t>Correcciones aplicables al orto-ocaso en función del periodo asociado</w:t>
             </w:r>
           </w:p>
           <w:p>
@@ -2757,7 +2658,7 @@
           <w:i/>
           <w:sz w:val="28"/>
         </w:rPr>
-        <w:t>time</w:t>
+        <w:t>calendar</w:t>
       </w:r>
       <w:r>
         <w:rPr>
@@ -2949,20 +2850,7 @@
                 <w:szCs w:val="20"/>
                 <w:lang w:val="en-US"/>
               </w:rPr>
-              <w:t>:</w:t>
-            </w:r>
-            <w:r>
-              <w:rPr>
-                <w:rFonts w:ascii="Consolas" w:hAnsi="Consolas" w:cs="Consolas"/>
-                <w:b/>
-                <w:i/>
-                <w:iCs/>
-                <w:color w:val="244061" w:themeColor="accent1" w:themeShade="80"/>
-                <w:sz w:val="32"/>
-                <w:szCs w:val="20"/>
-                <w:lang w:val="en-US"/>
-              </w:rPr>
-              <w:t>manager</w:t>
+              <w:t>:manager</w:t>
             </w:r>
             <w:proofErr w:type="spellEnd"/>
           </w:p>
@@ -3234,20 +3122,7 @@
                 <w:szCs w:val="20"/>
                 <w:lang w:val="en-US"/>
               </w:rPr>
-              <w:t>:</w:t>
-            </w:r>
-            <w:r>
-              <w:rPr>
-                <w:rFonts w:ascii="Consolas" w:hAnsi="Consolas" w:cs="Consolas"/>
-                <w:b/>
-                <w:i/>
-                <w:iCs/>
-                <w:color w:val="244061" w:themeColor="accent1" w:themeShade="80"/>
-                <w:sz w:val="32"/>
-                <w:szCs w:val="20"/>
-                <w:lang w:val="en-US"/>
-              </w:rPr>
-              <w:t>period</w:t>
+              <w:t>:period</w:t>
             </w:r>
             <w:proofErr w:type="spellEnd"/>
           </w:p>
@@ -3489,145 +3364,6 @@
                 <w:szCs w:val="20"/>
               </w:rPr>
               <w:t xml:space="preserve">  </w:t>
-            </w:r>
-          </w:p>
-        </w:tc>
-      </w:tr>
-      <w:tr>
-        <w:trPr>
-          <w:trHeight w:val="557"/>
-        </w:trPr>
-        <w:tc>
-          <w:tcPr>
-            <w:tcW w:w="21546" w:type="dxa"/>
-            <w:gridSpan w:val="2"/>
-            <w:shd w:val="clear" w:color="auto" w:fill="F2F2F2" w:themeFill="background1" w:themeFillShade="F2"/>
-            <w:vAlign w:val="center"/>
-          </w:tcPr>
-          <w:p>
-            <w:pPr>
-              <w:ind w:left="200" w:right="926"/>
-              <w:rPr>
-                <w:rFonts w:ascii="Consolas" w:hAnsi="Consolas" w:cs="Consolas"/>
-                <w:i/>
-                <w:iCs/>
-                <w:color w:val="262626" w:themeColor="text1" w:themeTint="D9"/>
-                <w:sz w:val="28"/>
-                <w:szCs w:val="20"/>
-              </w:rPr>
-            </w:pPr>
-            <w:r>
-              <w:rPr>
-                <w:rFonts w:ascii="Consolas" w:hAnsi="Consolas" w:cs="Consolas"/>
-                <w:i/>
-                <w:iCs/>
-                <w:color w:val="262626" w:themeColor="text1" w:themeTint="D9"/>
-                <w:sz w:val="28"/>
-                <w:szCs w:val="20"/>
-              </w:rPr>
-              <w:t>Otros Objetos externos requeridos:</w:t>
-            </w:r>
-          </w:p>
-        </w:tc>
-      </w:tr>
-      <w:tr>
-        <w:trPr>
-          <w:trHeight w:val="557"/>
-        </w:trPr>
-        <w:tc>
-          <w:tcPr>
-            <w:tcW w:w="6704" w:type="dxa"/>
-            <w:shd w:val="clear" w:color="auto" w:fill="F2F2F2" w:themeFill="background1" w:themeFillShade="F2"/>
-            <w:vAlign w:val="center"/>
-          </w:tcPr>
-          <w:p>
-            <w:pPr>
-              <w:ind w:left="176" w:right="926"/>
-              <w:rPr>
-                <w:rFonts w:ascii="Consolas" w:hAnsi="Consolas" w:cs="Consolas"/>
-                <w:b/>
-                <w:i/>
-                <w:iCs/>
-                <w:color w:val="244061" w:themeColor="accent1" w:themeShade="80"/>
-                <w:sz w:val="32"/>
-                <w:szCs w:val="20"/>
-                <w:lang w:val="en-US"/>
-              </w:rPr>
-            </w:pPr>
-          </w:p>
-        </w:tc>
-        <w:tc>
-          <w:tcPr>
-            <w:tcW w:w="14842" w:type="dxa"/>
-            <w:shd w:val="clear" w:color="auto" w:fill="F2F2F2" w:themeFill="background1" w:themeFillShade="F2"/>
-            <w:vAlign w:val="center"/>
-          </w:tcPr>
-          <w:p>
-            <w:pPr>
-              <w:ind w:left="200" w:right="926"/>
-              <w:rPr>
-                <w:rFonts w:ascii="Consolas" w:hAnsi="Consolas" w:cs="Consolas"/>
-                <w:i/>
-                <w:iCs/>
-                <w:color w:val="262626" w:themeColor="text1" w:themeTint="D9"/>
-                <w:sz w:val="28"/>
-                <w:szCs w:val="20"/>
-              </w:rPr>
-            </w:pPr>
-            <w:r>
-              <w:rPr>
-                <w:rFonts w:ascii="Consolas" w:hAnsi="Consolas" w:cs="Consolas"/>
-                <w:i/>
-                <w:iCs/>
-                <w:color w:val="262626" w:themeColor="text1" w:themeTint="D9"/>
-                <w:sz w:val="28"/>
-                <w:szCs w:val="20"/>
-              </w:rPr>
-              <w:t>0x000</w:t>
-            </w:r>
-            <w:r>
-              <w:rPr>
-                <w:rFonts w:ascii="Consolas" w:hAnsi="Consolas" w:cs="Consolas"/>
-                <w:i/>
-                <w:iCs/>
-                <w:color w:val="262626" w:themeColor="text1" w:themeTint="D9"/>
-                <w:sz w:val="28"/>
-                <w:szCs w:val="20"/>
-              </w:rPr>
-              <w:t>E</w:t>
-            </w:r>
-            <w:r>
-              <w:rPr>
-                <w:rFonts w:ascii="Consolas" w:hAnsi="Consolas" w:cs="Consolas"/>
-                <w:i/>
-                <w:iCs/>
-                <w:color w:val="262626" w:themeColor="text1" w:themeTint="D9"/>
-                <w:sz w:val="28"/>
-                <w:szCs w:val="20"/>
-              </w:rPr>
-              <w:t>0000 – 0xfff</w:t>
-            </w:r>
-            <w:r>
-              <w:rPr>
-                <w:rFonts w:ascii="Consolas" w:hAnsi="Consolas" w:cs="Consolas"/>
-                <w:i/>
-                <w:iCs/>
-                <w:color w:val="262626" w:themeColor="text1" w:themeTint="D9"/>
-                <w:sz w:val="28"/>
-                <w:szCs w:val="20"/>
-              </w:rPr>
-              <w:t>E</w:t>
-            </w:r>
-            <w:r>
-              <w:rPr>
-                <w:rFonts w:ascii="Consolas" w:hAnsi="Consolas" w:cs="Consolas"/>
-                <w:i/>
-                <w:iCs/>
-                <w:color w:val="262626" w:themeColor="text1" w:themeTint="D9"/>
-                <w:sz w:val="28"/>
-                <w:szCs w:val="20"/>
-              </w:rPr>
-              <w:t xml:space="preserve">0000  </w:t>
             </w:r>
           </w:p>
         </w:tc>
@@ -3832,36 +3568,113 @@
                 <w:color w:val="17365D" w:themeColor="text2" w:themeShade="BF"/>
                 <w:sz w:val="24"/>
                 <w:szCs w:val="20"/>
-                <w:lang w:val="en-US"/>
-              </w:rPr>
-            </w:pPr>
+              </w:rPr>
+            </w:pPr>
+            <w:r>
+              <w:rPr>
+                <w:rFonts w:ascii="Consolas" w:hAnsi="Consolas" w:cs="Consolas"/>
+                <w:b/>
+                <w:i/>
+                <w:iCs/>
+                <w:color w:val="17365D" w:themeColor="text2" w:themeShade="BF"/>
+                <w:sz w:val="24"/>
+                <w:szCs w:val="20"/>
+              </w:rPr>
+              <w:t>Objeto JSON:</w:t>
+            </w:r>
+          </w:p>
+          <w:p>
+            <w:pPr>
+              <w:ind w:left="709" w:right="926"/>
+              <w:rPr>
+                <w:rFonts w:ascii="Consolas" w:hAnsi="Consolas" w:cs="Consolas"/>
+                <w:i/>
+                <w:iCs/>
+                <w:color w:val="17365D" w:themeColor="text2" w:themeShade="BF"/>
+                <w:sz w:val="24"/>
+                <w:szCs w:val="20"/>
+              </w:rPr>
+            </w:pPr>
+            <w:r>
+              <w:rPr>
+                <w:rFonts w:ascii="Consolas" w:hAnsi="Consolas" w:cs="Consolas"/>
+                <w:i/>
+                <w:iCs/>
+                <w:color w:val="17365D" w:themeColor="text2" w:themeShade="BF"/>
+                <w:sz w:val="24"/>
+                <w:szCs w:val="20"/>
+              </w:rPr>
+              <w:t>{</w:t>
+            </w:r>
+          </w:p>
+          <w:p>
+            <w:pPr>
+              <w:ind w:left="709" w:right="926"/>
+              <w:rPr>
+                <w:rFonts w:ascii="Consolas" w:hAnsi="Consolas" w:cs="Consolas"/>
+                <w:i/>
+                <w:iCs/>
+                <w:color w:val="17365D" w:themeColor="text2" w:themeShade="BF"/>
+                <w:sz w:val="24"/>
+                <w:szCs w:val="20"/>
+              </w:rPr>
+            </w:pPr>
+            <w:r>
+              <w:rPr>
+                <w:rFonts w:ascii="Consolas" w:hAnsi="Consolas" w:cs="Consolas"/>
+                <w:i/>
+                <w:iCs/>
+                <w:color w:val="17365D" w:themeColor="text2" w:themeShade="BF"/>
+                <w:sz w:val="24"/>
+                <w:szCs w:val="20"/>
+              </w:rPr>
+              <w:t xml:space="preserve">  "</w:t>
+            </w:r>
             <w:proofErr w:type="spellStart"/>
             <w:r>
               <w:rPr>
                 <w:rFonts w:ascii="Consolas" w:hAnsi="Consolas" w:cs="Consolas"/>
-                <w:b/>
-                <w:i/>
-                <w:iCs/>
-                <w:color w:val="17365D" w:themeColor="text2" w:themeShade="BF"/>
-                <w:sz w:val="24"/>
-                <w:szCs w:val="20"/>
-                <w:lang w:val="en-US"/>
-              </w:rPr>
-              <w:t>Objeto</w:t>
+                <w:i/>
+                <w:iCs/>
+                <w:color w:val="17365D" w:themeColor="text2" w:themeShade="BF"/>
+                <w:sz w:val="24"/>
+                <w:szCs w:val="20"/>
+              </w:rPr>
+              <w:t>uid</w:t>
             </w:r>
             <w:proofErr w:type="spellEnd"/>
             <w:r>
               <w:rPr>
                 <w:rFonts w:ascii="Consolas" w:hAnsi="Consolas" w:cs="Consolas"/>
-                <w:b/>
-                <w:i/>
-                <w:iCs/>
-                <w:color w:val="17365D" w:themeColor="text2" w:themeShade="BF"/>
-                <w:sz w:val="24"/>
-                <w:szCs w:val="20"/>
-                <w:lang w:val="en-US"/>
-              </w:rPr>
-              <w:t xml:space="preserve"> JSON:</w:t>
+                <w:i/>
+                <w:iCs/>
+                <w:color w:val="17365D" w:themeColor="text2" w:themeShade="BF"/>
+                <w:sz w:val="24"/>
+                <w:szCs w:val="20"/>
+              </w:rPr>
+              <w:t>":</w:t>
+            </w:r>
+            <w:r>
+              <w:rPr>
+                <w:rFonts w:ascii="Consolas" w:hAnsi="Consolas" w:cs="Consolas"/>
+                <w:i/>
+                <w:iCs/>
+                <w:color w:val="17365D" w:themeColor="text2" w:themeShade="BF"/>
+                <w:sz w:val="24"/>
+                <w:szCs w:val="20"/>
+              </w:rPr>
+              <w:t xml:space="preserve"> </w:t>
+            </w:r>
+            <w:r>
+              <w:rPr>
+                <w:rFonts w:ascii="Consolas" w:hAnsi="Consolas" w:cs="Consolas"/>
+                <w:i/>
+                <w:iCs/>
+                <w:color w:val="17365D" w:themeColor="text2" w:themeShade="BF"/>
+                <w:sz w:val="24"/>
+                <w:szCs w:val="20"/>
+              </w:rPr>
+              <w:t>u32,</w:t>
             </w:r>
           </w:p>
           <w:p>
@@ -3874,44 +3687,16 @@
                 <w:color w:val="17365D" w:themeColor="text2" w:themeShade="BF"/>
                 <w:sz w:val="24"/>
                 <w:szCs w:val="20"/>
-                <w:lang w:val="en-US"/>
-              </w:rPr>
-            </w:pPr>
-            <w:r>
-              <w:rPr>
-                <w:rFonts w:ascii="Consolas" w:hAnsi="Consolas" w:cs="Consolas"/>
-                <w:i/>
-                <w:iCs/>
-                <w:color w:val="17365D" w:themeColor="text2" w:themeShade="BF"/>
-                <w:sz w:val="24"/>
-                <w:szCs w:val="20"/>
-                <w:lang w:val="en-US"/>
-              </w:rPr>
-              <w:t>{</w:t>
-            </w:r>
-          </w:p>
-          <w:p>
-            <w:pPr>
-              <w:ind w:left="709" w:right="926"/>
-              <w:rPr>
-                <w:rFonts w:ascii="Consolas" w:hAnsi="Consolas" w:cs="Consolas"/>
-                <w:i/>
-                <w:iCs/>
-                <w:color w:val="17365D" w:themeColor="text2" w:themeShade="BF"/>
-                <w:sz w:val="24"/>
-                <w:szCs w:val="20"/>
-                <w:lang w:val="en-US"/>
-              </w:rPr>
-            </w:pPr>
-            <w:r>
-              <w:rPr>
-                <w:rFonts w:ascii="Consolas" w:hAnsi="Consolas" w:cs="Consolas"/>
-                <w:i/>
-                <w:iCs/>
-                <w:color w:val="17365D" w:themeColor="text2" w:themeShade="BF"/>
-                <w:sz w:val="24"/>
-                <w:szCs w:val="20"/>
-                <w:lang w:val="en-US"/>
+              </w:rPr>
+            </w:pPr>
+            <w:r>
+              <w:rPr>
+                <w:rFonts w:ascii="Consolas" w:hAnsi="Consolas" w:cs="Consolas"/>
+                <w:i/>
+                <w:iCs/>
+                <w:color w:val="17365D" w:themeColor="text2" w:themeShade="BF"/>
+                <w:sz w:val="24"/>
+                <w:szCs w:val="20"/>
               </w:rPr>
               <w:t xml:space="preserve">  "</w:t>
             </w:r>
@@ -3924,9 +3709,8 @@
                 <w:color w:val="17365D" w:themeColor="text2" w:themeShade="BF"/>
                 <w:sz w:val="24"/>
                 <w:szCs w:val="20"/>
-                <w:lang w:val="en-US"/>
-              </w:rPr>
-              <w:t>uid</w:t>
+              </w:rPr>
+              <w:t>cfg</w:t>
             </w:r>
             <w:proofErr w:type="spellEnd"/>
             <w:r>
@@ -3937,92 +3721,8 @@
                 <w:color w:val="17365D" w:themeColor="text2" w:themeShade="BF"/>
                 <w:sz w:val="24"/>
                 <w:szCs w:val="20"/>
-                <w:lang w:val="en-US"/>
-              </w:rPr>
-              <w:t>":</w:t>
-            </w:r>
-            <w:r>
-              <w:rPr>
-                <w:rFonts w:ascii="Consolas" w:hAnsi="Consolas" w:cs="Consolas"/>
-                <w:i/>
-                <w:iCs/>
-                <w:color w:val="17365D" w:themeColor="text2" w:themeShade="BF"/>
-                <w:sz w:val="24"/>
-                <w:szCs w:val="20"/>
-                <w:lang w:val="en-US"/>
-              </w:rPr>
-              <w:t xml:space="preserve"> </w:t>
-            </w:r>
-            <w:r>
-              <w:rPr>
-                <w:rFonts w:ascii="Consolas" w:hAnsi="Consolas" w:cs="Consolas"/>
-                <w:i/>
-                <w:iCs/>
-                <w:color w:val="17365D" w:themeColor="text2" w:themeShade="BF"/>
-                <w:sz w:val="24"/>
-                <w:szCs w:val="20"/>
-                <w:lang w:val="en-US"/>
-              </w:rPr>
-              <w:t>u32,</w:t>
-            </w:r>
-          </w:p>
-          <w:p>
-            <w:pPr>
-              <w:ind w:left="709" w:right="926"/>
-              <w:rPr>
-                <w:rFonts w:ascii="Consolas" w:hAnsi="Consolas" w:cs="Consolas"/>
-                <w:i/>
-                <w:iCs/>
-                <w:color w:val="17365D" w:themeColor="text2" w:themeShade="BF"/>
-                <w:sz w:val="24"/>
-                <w:szCs w:val="20"/>
-              </w:rPr>
-            </w:pPr>
-            <w:r>
-              <w:rPr>
-                <w:rFonts w:ascii="Consolas" w:hAnsi="Consolas" w:cs="Consolas"/>
-                <w:i/>
-                <w:iCs/>
-                <w:color w:val="17365D" w:themeColor="text2" w:themeShade="BF"/>
-                <w:sz w:val="24"/>
-                <w:szCs w:val="20"/>
-              </w:rPr>
-              <w:t xml:space="preserve">  "</w:t>
-            </w:r>
-            <w:proofErr w:type="spellStart"/>
-            <w:r>
-              <w:rPr>
-                <w:rFonts w:ascii="Consolas" w:hAnsi="Consolas" w:cs="Consolas"/>
-                <w:i/>
-                <w:iCs/>
-                <w:color w:val="17365D" w:themeColor="text2" w:themeShade="BF"/>
-                <w:sz w:val="24"/>
-                <w:szCs w:val="20"/>
-              </w:rPr>
-              <w:t>cfg</w:t>
-            </w:r>
-            <w:proofErr w:type="spellEnd"/>
-            <w:r>
-              <w:rPr>
-                <w:rFonts w:ascii="Consolas" w:hAnsi="Consolas" w:cs="Consolas"/>
-                <w:i/>
-                <w:iCs/>
-                <w:color w:val="17365D" w:themeColor="text2" w:themeShade="BF"/>
-                <w:sz w:val="24"/>
-                <w:szCs w:val="20"/>
-              </w:rPr>
-              <w:t xml:space="preserve">": </w:t>
-            </w:r>
-            <w:r>
-              <w:rPr>
-                <w:rFonts w:ascii="Consolas" w:hAnsi="Consolas" w:cs="Consolas"/>
-                <w:i/>
-                <w:iCs/>
-                <w:color w:val="17365D" w:themeColor="text2" w:themeShade="BF"/>
-                <w:sz w:val="24"/>
-                <w:szCs w:val="20"/>
-              </w:rPr>
-              <w:t>{</w:t>
+              </w:rPr>
+              <w:t>": {</w:t>
             </w:r>
           </w:p>
           <w:p>
@@ -5229,7 +4929,6 @@
                 <w:u w:val="single"/>
               </w:rPr>
             </w:pPr>
-            <w:proofErr w:type="spellStart"/>
             <w:r>
               <w:rPr>
                 <w:rFonts w:ascii="Consolas" w:hAnsi="Consolas" w:cs="Consolas"/>
@@ -5239,7 +4938,6 @@
               </w:rPr>
               <w:t>Valores</w:t>
             </w:r>
-            <w:proofErr w:type="spellEnd"/>
           </w:p>
           <w:p>
             <w:pPr>
@@ -6738,29 +6436,7 @@
                 <w:sz w:val="20"/>
                 <w:szCs w:val="20"/>
               </w:rPr>
-              <w:t>Calendar</w:t>
-            </w:r>
-            <w:r>
-              <w:rPr>
-                <w:rFonts w:ascii="Consolas" w:hAnsi="Consolas" w:cs="Consolas"/>
-                <w:i/>
-                <w:iCs/>
-                <w:color w:val="0000C0"/>
-                <w:sz w:val="20"/>
-                <w:szCs w:val="20"/>
-              </w:rPr>
-              <w:t>Clock</w:t>
-            </w:r>
-            <w:r>
-              <w:rPr>
-                <w:rFonts w:ascii="Consolas" w:hAnsi="Consolas" w:cs="Consolas"/>
-                <w:i/>
-                <w:iCs/>
-                <w:color w:val="0000C0"/>
-                <w:sz w:val="20"/>
-                <w:szCs w:val="20"/>
-              </w:rPr>
-              <w:t>MinEvt</w:t>
+              <w:t>CalendarClockMinEvt</w:t>
             </w:r>
             <w:proofErr w:type="spellEnd"/>
             <w:r>
@@ -7903,20 +7579,18 @@
                 <w:color w:val="17365D" w:themeColor="text2" w:themeShade="BF"/>
                 <w:sz w:val="24"/>
                 <w:szCs w:val="20"/>
-                <w:lang w:val="en-US"/>
-              </w:rPr>
-            </w:pPr>
-            <w:r>
-              <w:rPr>
-                <w:rFonts w:ascii="Consolas" w:hAnsi="Consolas" w:cs="Consolas"/>
-                <w:i/>
-                <w:iCs/>
-                <w:color w:val="17365D" w:themeColor="text2" w:themeShade="BF"/>
-                <w:sz w:val="24"/>
-                <w:szCs w:val="20"/>
-                <w:lang w:val="en-US"/>
-              </w:rPr>
-              <w:t xml:space="preserve">    "periods":    [</w:t>
+              </w:rPr>
+            </w:pPr>
+            <w:r>
+              <w:rPr>
+                <w:rFonts w:ascii="Consolas" w:hAnsi="Consolas" w:cs="Consolas"/>
+                <w:i/>
+                <w:iCs/>
+                <w:color w:val="17365D" w:themeColor="text2" w:themeShade="BF"/>
+                <w:sz w:val="24"/>
+                <w:szCs w:val="20"/>
+              </w:rPr>
+              <w:t xml:space="preserve">    "</w:t>
             </w:r>
             <w:proofErr w:type="spellStart"/>
             <w:r>
@@ -7927,7 +7601,30 @@
                 <w:color w:val="17365D" w:themeColor="text2" w:themeShade="BF"/>
                 <w:sz w:val="24"/>
                 <w:szCs w:val="20"/>
-                <w:lang w:val="en-US"/>
+              </w:rPr>
+              <w:t>periods</w:t>
+            </w:r>
+            <w:proofErr w:type="spellEnd"/>
+            <w:r>
+              <w:rPr>
+                <w:rFonts w:ascii="Consolas" w:hAnsi="Consolas" w:cs="Consolas"/>
+                <w:i/>
+                <w:iCs/>
+                <w:color w:val="17365D" w:themeColor="text2" w:themeShade="BF"/>
+                <w:sz w:val="24"/>
+                <w:szCs w:val="20"/>
+              </w:rPr>
+              <w:t>":    [</w:t>
+            </w:r>
+            <w:proofErr w:type="spellStart"/>
+            <w:r>
+              <w:rPr>
+                <w:rFonts w:ascii="Consolas" w:hAnsi="Consolas" w:cs="Consolas"/>
+                <w:i/>
+                <w:iCs/>
+                <w:color w:val="17365D" w:themeColor="text2" w:themeShade="BF"/>
+                <w:sz w:val="24"/>
+                <w:szCs w:val="20"/>
               </w:rPr>
               <w:t>calendar</w:t>
             </w:r>
@@ -7939,7 +7636,6 @@
                 <w:color w:val="17365D" w:themeColor="text2" w:themeShade="BF"/>
                 <w:sz w:val="24"/>
                 <w:szCs w:val="20"/>
-                <w:lang w:val="en-US"/>
               </w:rPr>
               <w:t>:period</w:t>
             </w:r>
@@ -7952,7 +7648,6 @@
                 <w:color w:val="17365D" w:themeColor="text2" w:themeShade="BF"/>
                 <w:sz w:val="24"/>
                 <w:szCs w:val="20"/>
-                <w:lang w:val="en-US"/>
               </w:rPr>
               <w:t>],</w:t>
             </w:r>
@@ -7967,18 +7662,16 @@
                 <w:color w:val="17365D" w:themeColor="text2" w:themeShade="BF"/>
                 <w:sz w:val="24"/>
                 <w:szCs w:val="20"/>
-                <w:lang w:val="en-US"/>
-              </w:rPr>
-            </w:pPr>
-            <w:r>
-              <w:rPr>
-                <w:rFonts w:ascii="Consolas" w:hAnsi="Consolas" w:cs="Consolas"/>
-                <w:i/>
-                <w:iCs/>
-                <w:color w:val="17365D" w:themeColor="text2" w:themeShade="BF"/>
-                <w:sz w:val="24"/>
-                <w:szCs w:val="20"/>
-                <w:lang w:val="en-US"/>
+              </w:rPr>
+            </w:pPr>
+            <w:r>
+              <w:rPr>
+                <w:rFonts w:ascii="Consolas" w:hAnsi="Consolas" w:cs="Consolas"/>
+                <w:i/>
+                <w:iCs/>
+                <w:color w:val="17365D" w:themeColor="text2" w:themeShade="BF"/>
+                <w:sz w:val="24"/>
+                <w:szCs w:val="20"/>
               </w:rPr>
               <w:t xml:space="preserve">    "</w:t>
             </w:r>
@@ -7991,7 +7684,6 @@
                 <w:color w:val="17365D" w:themeColor="text2" w:themeShade="BF"/>
                 <w:sz w:val="24"/>
                 <w:szCs w:val="20"/>
-                <w:lang w:val="en-US"/>
               </w:rPr>
               <w:t>geoloc</w:t>
             </w:r>
@@ -8004,7 +7696,6 @@
                 <w:color w:val="17365D" w:themeColor="text2" w:themeShade="BF"/>
                 <w:sz w:val="24"/>
                 <w:szCs w:val="20"/>
-                <w:lang w:val="en-US"/>
               </w:rPr>
               <w:t xml:space="preserve">":     </w:t>
             </w:r>
@@ -8017,7 +7708,6 @@
                 <w:color w:val="17365D" w:themeColor="text2" w:themeShade="BF"/>
                 <w:sz w:val="24"/>
                 <w:szCs w:val="20"/>
-                <w:lang w:val="en-US"/>
               </w:rPr>
               <w:t>calendar:geoloc</w:t>
             </w:r>
@@ -8033,18 +7723,16 @@
                 <w:color w:val="17365D" w:themeColor="text2" w:themeShade="BF"/>
                 <w:sz w:val="24"/>
                 <w:szCs w:val="20"/>
-                <w:lang w:val="en-US"/>
-              </w:rPr>
-            </w:pPr>
-            <w:r>
-              <w:rPr>
-                <w:rFonts w:ascii="Consolas" w:hAnsi="Consolas" w:cs="Consolas"/>
-                <w:i/>
-                <w:iCs/>
-                <w:color w:val="17365D" w:themeColor="text2" w:themeShade="BF"/>
-                <w:sz w:val="24"/>
-                <w:szCs w:val="20"/>
-                <w:lang w:val="en-US"/>
+              </w:rPr>
+            </w:pPr>
+            <w:r>
+              <w:rPr>
+                <w:rFonts w:ascii="Consolas" w:hAnsi="Consolas" w:cs="Consolas"/>
+                <w:i/>
+                <w:iCs/>
+                <w:color w:val="17365D" w:themeColor="text2" w:themeShade="BF"/>
+                <w:sz w:val="24"/>
+                <w:szCs w:val="20"/>
               </w:rPr>
               <w:t xml:space="preserve">  }</w:t>
             </w:r>
@@ -8059,20 +7747,42 @@
                 <w:color w:val="17365D" w:themeColor="text2" w:themeShade="BF"/>
                 <w:sz w:val="24"/>
                 <w:szCs w:val="20"/>
-                <w:lang w:val="en-US"/>
-              </w:rPr>
-            </w:pPr>
-            <w:r>
-              <w:rPr>
-                <w:rFonts w:ascii="Consolas" w:hAnsi="Consolas" w:cs="Consolas"/>
-                <w:i/>
-                <w:iCs/>
-                <w:color w:val="17365D" w:themeColor="text2" w:themeShade="BF"/>
-                <w:sz w:val="24"/>
-                <w:szCs w:val="20"/>
-                <w:lang w:val="en-US"/>
-              </w:rPr>
-              <w:t xml:space="preserve">  "stat": {</w:t>
+              </w:rPr>
+            </w:pPr>
+            <w:r>
+              <w:rPr>
+                <w:rFonts w:ascii="Consolas" w:hAnsi="Consolas" w:cs="Consolas"/>
+                <w:i/>
+                <w:iCs/>
+                <w:color w:val="17365D" w:themeColor="text2" w:themeShade="BF"/>
+                <w:sz w:val="24"/>
+                <w:szCs w:val="20"/>
+              </w:rPr>
+              <w:t xml:space="preserve">  "</w:t>
+            </w:r>
+            <w:proofErr w:type="spellStart"/>
+            <w:r>
+              <w:rPr>
+                <w:rFonts w:ascii="Consolas" w:hAnsi="Consolas" w:cs="Consolas"/>
+                <w:i/>
+                <w:iCs/>
+                <w:color w:val="17365D" w:themeColor="text2" w:themeShade="BF"/>
+                <w:sz w:val="24"/>
+                <w:szCs w:val="20"/>
+              </w:rPr>
+              <w:t>stat</w:t>
+            </w:r>
+            <w:proofErr w:type="spellEnd"/>
+            <w:r>
+              <w:rPr>
+                <w:rFonts w:ascii="Consolas" w:hAnsi="Consolas" w:cs="Consolas"/>
+                <w:i/>
+                <w:iCs/>
+                <w:color w:val="17365D" w:themeColor="text2" w:themeShade="BF"/>
+                <w:sz w:val="24"/>
+                <w:szCs w:val="20"/>
+              </w:rPr>
+              <w:t>": {</w:t>
             </w:r>
           </w:p>
           <w:p>
@@ -8085,30 +7795,51 @@
                 <w:color w:val="17365D" w:themeColor="text2" w:themeShade="BF"/>
                 <w:sz w:val="24"/>
                 <w:szCs w:val="20"/>
-                <w:lang w:val="en-US"/>
-              </w:rPr>
-            </w:pPr>
-            <w:r>
-              <w:rPr>
-                <w:rFonts w:ascii="Consolas" w:hAnsi="Consolas" w:cs="Consolas"/>
-                <w:i/>
-                <w:iCs/>
-                <w:color w:val="17365D" w:themeColor="text2" w:themeShade="BF"/>
-                <w:sz w:val="24"/>
-                <w:szCs w:val="20"/>
-                <w:lang w:val="en-US"/>
-              </w:rPr>
-              <w:t xml:space="preserve">    "flags":   </w:t>
-            </w:r>
-            <w:r>
-              <w:rPr>
-                <w:rFonts w:ascii="Consolas" w:hAnsi="Consolas" w:cs="Consolas"/>
-                <w:i/>
-                <w:iCs/>
-                <w:color w:val="17365D" w:themeColor="text2" w:themeShade="BF"/>
-                <w:sz w:val="24"/>
-                <w:szCs w:val="20"/>
-                <w:lang w:val="en-US"/>
+              </w:rPr>
+            </w:pPr>
+            <w:r>
+              <w:rPr>
+                <w:rFonts w:ascii="Consolas" w:hAnsi="Consolas" w:cs="Consolas"/>
+                <w:i/>
+                <w:iCs/>
+                <w:color w:val="17365D" w:themeColor="text2" w:themeShade="BF"/>
+                <w:sz w:val="24"/>
+                <w:szCs w:val="20"/>
+              </w:rPr>
+              <w:t xml:space="preserve">    "</w:t>
+            </w:r>
+            <w:proofErr w:type="spellStart"/>
+            <w:r>
+              <w:rPr>
+                <w:rFonts w:ascii="Consolas" w:hAnsi="Consolas" w:cs="Consolas"/>
+                <w:i/>
+                <w:iCs/>
+                <w:color w:val="17365D" w:themeColor="text2" w:themeShade="BF"/>
+                <w:sz w:val="24"/>
+                <w:szCs w:val="20"/>
+              </w:rPr>
+              <w:t>flags</w:t>
+            </w:r>
+            <w:proofErr w:type="spellEnd"/>
+            <w:r>
+              <w:rPr>
+                <w:rFonts w:ascii="Consolas" w:hAnsi="Consolas" w:cs="Consolas"/>
+                <w:i/>
+                <w:iCs/>
+                <w:color w:val="17365D" w:themeColor="text2" w:themeShade="BF"/>
+                <w:sz w:val="24"/>
+                <w:szCs w:val="20"/>
+              </w:rPr>
+              <w:t xml:space="preserve">":   </w:t>
+            </w:r>
+            <w:r>
+              <w:rPr>
+                <w:rFonts w:ascii="Consolas" w:hAnsi="Consolas" w:cs="Consolas"/>
+                <w:i/>
+                <w:iCs/>
+                <w:color w:val="17365D" w:themeColor="text2" w:themeShade="BF"/>
+                <w:sz w:val="24"/>
+                <w:szCs w:val="20"/>
               </w:rPr>
               <w:t xml:space="preserve">   </w:t>
             </w:r>
@@ -8120,7 +7851,6 @@
                 <w:color w:val="17365D" w:themeColor="text2" w:themeShade="BF"/>
                 <w:sz w:val="24"/>
                 <w:szCs w:val="20"/>
-                <w:lang w:val="en-US"/>
               </w:rPr>
               <w:t>u32,</w:t>
             </w:r>
@@ -8135,30 +7865,51 @@
                 <w:color w:val="17365D" w:themeColor="text2" w:themeShade="BF"/>
                 <w:sz w:val="24"/>
                 <w:szCs w:val="20"/>
-                <w:lang w:val="en-US"/>
-              </w:rPr>
-            </w:pPr>
-            <w:r>
-              <w:rPr>
-                <w:rFonts w:ascii="Consolas" w:hAnsi="Consolas" w:cs="Consolas"/>
-                <w:i/>
-                <w:iCs/>
-                <w:color w:val="17365D" w:themeColor="text2" w:themeShade="BF"/>
-                <w:sz w:val="24"/>
-                <w:szCs w:val="20"/>
-                <w:lang w:val="en-US"/>
-              </w:rPr>
-              <w:t xml:space="preserve">    "period":  </w:t>
-            </w:r>
-            <w:r>
-              <w:rPr>
-                <w:rFonts w:ascii="Consolas" w:hAnsi="Consolas" w:cs="Consolas"/>
-                <w:i/>
-                <w:iCs/>
-                <w:color w:val="17365D" w:themeColor="text2" w:themeShade="BF"/>
-                <w:sz w:val="24"/>
-                <w:szCs w:val="20"/>
-                <w:lang w:val="en-US"/>
+              </w:rPr>
+            </w:pPr>
+            <w:r>
+              <w:rPr>
+                <w:rFonts w:ascii="Consolas" w:hAnsi="Consolas" w:cs="Consolas"/>
+                <w:i/>
+                <w:iCs/>
+                <w:color w:val="17365D" w:themeColor="text2" w:themeShade="BF"/>
+                <w:sz w:val="24"/>
+                <w:szCs w:val="20"/>
+              </w:rPr>
+              <w:t xml:space="preserve">    "</w:t>
+            </w:r>
+            <w:proofErr w:type="spellStart"/>
+            <w:r>
+              <w:rPr>
+                <w:rFonts w:ascii="Consolas" w:hAnsi="Consolas" w:cs="Consolas"/>
+                <w:i/>
+                <w:iCs/>
+                <w:color w:val="17365D" w:themeColor="text2" w:themeShade="BF"/>
+                <w:sz w:val="24"/>
+                <w:szCs w:val="20"/>
+              </w:rPr>
+              <w:t>period</w:t>
+            </w:r>
+            <w:proofErr w:type="spellEnd"/>
+            <w:r>
+              <w:rPr>
+                <w:rFonts w:ascii="Consolas" w:hAnsi="Consolas" w:cs="Consolas"/>
+                <w:i/>
+                <w:iCs/>
+                <w:color w:val="17365D" w:themeColor="text2" w:themeShade="BF"/>
+                <w:sz w:val="24"/>
+                <w:szCs w:val="20"/>
+              </w:rPr>
+              <w:t xml:space="preserve">":  </w:t>
+            </w:r>
+            <w:r>
+              <w:rPr>
+                <w:rFonts w:ascii="Consolas" w:hAnsi="Consolas" w:cs="Consolas"/>
+                <w:i/>
+                <w:iCs/>
+                <w:color w:val="17365D" w:themeColor="text2" w:themeShade="BF"/>
+                <w:sz w:val="24"/>
+                <w:szCs w:val="20"/>
               </w:rPr>
               <w:t xml:space="preserve">   </w:t>
             </w:r>
@@ -8170,7 +7921,6 @@
                 <w:color w:val="17365D" w:themeColor="text2" w:themeShade="BF"/>
                 <w:sz w:val="24"/>
                 <w:szCs w:val="20"/>
-                <w:lang w:val="en-US"/>
               </w:rPr>
               <w:t>u8,</w:t>
             </w:r>
@@ -8196,9 +7946,20 @@
                 <w:color w:val="17365D" w:themeColor="text2" w:themeShade="BF"/>
                 <w:sz w:val="24"/>
                 <w:szCs w:val="20"/>
-                <w:lang w:val="en-US"/>
-              </w:rPr>
-              <w:t xml:space="preserve">    "</w:t>
+              </w:rPr>
+              <w:t xml:space="preserve">    </w:t>
+            </w:r>
+            <w:r>
+              <w:rPr>
+                <w:rFonts w:ascii="Consolas" w:hAnsi="Consolas" w:cs="Consolas"/>
+                <w:i/>
+                <w:iCs/>
+                <w:color w:val="17365D" w:themeColor="text2" w:themeShade="BF"/>
+                <w:sz w:val="24"/>
+                <w:szCs w:val="20"/>
+                <w:lang w:val="en-US"/>
+              </w:rPr>
+              <w:t>"</w:t>
             </w:r>
             <w:proofErr w:type="spellStart"/>
             <w:r>
@@ -9502,18 +9263,7 @@
                 <w:sz w:val="20"/>
                 <w:szCs w:val="20"/>
               </w:rPr>
-              <w:t>Clock</w:t>
-            </w:r>
-            <w:r>
-              <w:rPr>
-                <w:rFonts w:ascii="Consolas" w:hAnsi="Consolas" w:cs="Consolas"/>
-                <w:i/>
-                <w:iCs/>
-                <w:color w:val="0000C0"/>
-                <w:sz w:val="20"/>
-                <w:szCs w:val="20"/>
-              </w:rPr>
-              <w:t>NoEvents</w:t>
+              <w:t>ClockNoEvents</w:t>
             </w:r>
             <w:proofErr w:type="spellEnd"/>
             <w:r>
@@ -9585,18 +9335,7 @@
                 <w:sz w:val="20"/>
                 <w:szCs w:val="20"/>
               </w:rPr>
-              <w:t>Clock</w:t>
-            </w:r>
-            <w:r>
-              <w:rPr>
-                <w:rFonts w:ascii="Consolas" w:hAnsi="Consolas" w:cs="Consolas"/>
-                <w:i/>
-                <w:iCs/>
-                <w:color w:val="0000C0"/>
-                <w:sz w:val="20"/>
-                <w:szCs w:val="20"/>
-              </w:rPr>
-              <w:t>YearEvt</w:t>
+              <w:t>ClockYearEvt</w:t>
             </w:r>
             <w:proofErr w:type="spellEnd"/>
             <w:r>
@@ -9668,18 +9407,7 @@
                 <w:sz w:val="20"/>
                 <w:szCs w:val="20"/>
               </w:rPr>
-              <w:t>Clock</w:t>
-            </w:r>
-            <w:r>
-              <w:rPr>
-                <w:rFonts w:ascii="Consolas" w:hAnsi="Consolas" w:cs="Consolas"/>
-                <w:i/>
-                <w:iCs/>
-                <w:color w:val="0000C0"/>
-                <w:sz w:val="20"/>
-                <w:szCs w:val="20"/>
-              </w:rPr>
-              <w:t>IVEvt</w:t>
+              <w:t>ClockIVEvt</w:t>
             </w:r>
             <w:proofErr w:type="spellEnd"/>
             <w:r>
@@ -9760,18 +9488,7 @@
                 <w:sz w:val="20"/>
                 <w:szCs w:val="20"/>
               </w:rPr>
-              <w:t>Clock</w:t>
-            </w:r>
-            <w:r>
-              <w:rPr>
-                <w:rFonts w:ascii="Consolas" w:hAnsi="Consolas" w:cs="Consolas"/>
-                <w:i/>
-                <w:iCs/>
-                <w:color w:val="0000C0"/>
-                <w:sz w:val="20"/>
-                <w:szCs w:val="20"/>
-              </w:rPr>
-              <w:t>VIEvt</w:t>
+              <w:t>ClockVIEvt</w:t>
             </w:r>
             <w:proofErr w:type="spellEnd"/>
             <w:r>
@@ -9852,18 +9569,7 @@
                 <w:sz w:val="20"/>
                 <w:szCs w:val="20"/>
               </w:rPr>
-              <w:t>Clock</w:t>
-            </w:r>
-            <w:r>
-              <w:rPr>
-                <w:rFonts w:ascii="Consolas" w:hAnsi="Consolas" w:cs="Consolas"/>
-                <w:i/>
-                <w:iCs/>
-                <w:color w:val="0000C0"/>
-                <w:sz w:val="20"/>
-                <w:szCs w:val="20"/>
-              </w:rPr>
-              <w:t>MonthEvt</w:t>
+              <w:t>ClockMonthEvt</w:t>
             </w:r>
             <w:proofErr w:type="spellEnd"/>
             <w:r>
@@ -9935,18 +9641,7 @@
                 <w:sz w:val="20"/>
                 <w:szCs w:val="20"/>
               </w:rPr>
-              <w:t>Clock</w:t>
-            </w:r>
-            <w:r>
-              <w:rPr>
-                <w:rFonts w:ascii="Consolas" w:hAnsi="Consolas" w:cs="Consolas"/>
-                <w:i/>
-                <w:iCs/>
-                <w:color w:val="0000C0"/>
-                <w:sz w:val="20"/>
-                <w:szCs w:val="20"/>
-              </w:rPr>
-              <w:t>WeekEvt</w:t>
+              <w:t>ClockWeekEvt</w:t>
             </w:r>
             <w:proofErr w:type="spellEnd"/>
             <w:r>
@@ -10018,18 +9713,7 @@
                 <w:sz w:val="20"/>
                 <w:szCs w:val="20"/>
               </w:rPr>
-              <w:t>Clock</w:t>
-            </w:r>
-            <w:r>
-              <w:rPr>
-                <w:rFonts w:ascii="Consolas" w:hAnsi="Consolas" w:cs="Consolas"/>
-                <w:i/>
-                <w:iCs/>
-                <w:color w:val="0000C0"/>
-                <w:sz w:val="20"/>
-                <w:szCs w:val="20"/>
-              </w:rPr>
-              <w:t>DayEvt</w:t>
+              <w:t>ClockDayEvt</w:t>
             </w:r>
             <w:proofErr w:type="spellEnd"/>
             <w:r>
@@ -10101,18 +9785,7 @@
                 <w:sz w:val="20"/>
                 <w:szCs w:val="20"/>
               </w:rPr>
-              <w:t>Clock</w:t>
-            </w:r>
-            <w:r>
-              <w:rPr>
-                <w:rFonts w:ascii="Consolas" w:hAnsi="Consolas" w:cs="Consolas"/>
-                <w:i/>
-                <w:iCs/>
-                <w:color w:val="0000C0"/>
-                <w:sz w:val="20"/>
-                <w:szCs w:val="20"/>
-              </w:rPr>
-              <w:t>MiddayEvt</w:t>
+              <w:t>ClockMiddayEvt</w:t>
             </w:r>
             <w:proofErr w:type="spellEnd"/>
             <w:r>
@@ -10184,18 +9857,7 @@
                 <w:sz w:val="20"/>
                 <w:szCs w:val="20"/>
               </w:rPr>
-              <w:t>Clock</w:t>
-            </w:r>
-            <w:r>
-              <w:rPr>
-                <w:rFonts w:ascii="Consolas" w:hAnsi="Consolas" w:cs="Consolas"/>
-                <w:i/>
-                <w:iCs/>
-                <w:color w:val="0000C0"/>
-                <w:sz w:val="20"/>
-                <w:szCs w:val="20"/>
-              </w:rPr>
-              <w:t>PreDuskEvt</w:t>
+              <w:t>ClockPreDuskEvt</w:t>
             </w:r>
             <w:proofErr w:type="spellEnd"/>
             <w:r>
@@ -10267,18 +9929,7 @@
                 <w:sz w:val="20"/>
                 <w:szCs w:val="20"/>
               </w:rPr>
-              <w:t>Clock</w:t>
-            </w:r>
-            <w:r>
-              <w:rPr>
-                <w:rFonts w:ascii="Consolas" w:hAnsi="Consolas" w:cs="Consolas"/>
-                <w:i/>
-                <w:iCs/>
-                <w:color w:val="0000C0"/>
-                <w:sz w:val="20"/>
-                <w:szCs w:val="20"/>
-              </w:rPr>
-              <w:t>DuskEvt</w:t>
+              <w:t>ClockDuskEvt</w:t>
             </w:r>
             <w:proofErr w:type="spellEnd"/>
             <w:r>
@@ -10350,18 +10001,7 @@
                 <w:sz w:val="20"/>
                 <w:szCs w:val="20"/>
               </w:rPr>
-              <w:t>Clock</w:t>
-            </w:r>
-            <w:r>
-              <w:rPr>
-                <w:rFonts w:ascii="Consolas" w:hAnsi="Consolas" w:cs="Consolas"/>
-                <w:i/>
-                <w:iCs/>
-                <w:color w:val="0000C0"/>
-                <w:sz w:val="20"/>
-                <w:szCs w:val="20"/>
-              </w:rPr>
-              <w:t>PostDuskEvt</w:t>
+              <w:t>ClockPostDuskEvt</w:t>
             </w:r>
             <w:proofErr w:type="spellEnd"/>
             <w:r>
@@ -10433,18 +10073,7 @@
                 <w:sz w:val="20"/>
                 <w:szCs w:val="20"/>
               </w:rPr>
-              <w:t>Clock</w:t>
-            </w:r>
-            <w:r>
-              <w:rPr>
-                <w:rFonts w:ascii="Consolas" w:hAnsi="Consolas" w:cs="Consolas"/>
-                <w:i/>
-                <w:iCs/>
-                <w:color w:val="0000C0"/>
-                <w:sz w:val="20"/>
-                <w:szCs w:val="20"/>
-              </w:rPr>
-              <w:t>ReducStartEvt</w:t>
+              <w:t>ClockReducStartEvt</w:t>
             </w:r>
             <w:proofErr w:type="spellEnd"/>
             <w:r>
@@ -10506,18 +10135,7 @@
                 <w:sz w:val="20"/>
                 <w:szCs w:val="20"/>
               </w:rPr>
-              <w:t>Clock</w:t>
-            </w:r>
-            <w:r>
-              <w:rPr>
-                <w:rFonts w:ascii="Consolas" w:hAnsi="Consolas" w:cs="Consolas"/>
-                <w:i/>
-                <w:iCs/>
-                <w:color w:val="0000C0"/>
-                <w:sz w:val="20"/>
-                <w:szCs w:val="20"/>
-              </w:rPr>
-              <w:t>ReducStopEvt</w:t>
+              <w:t>ClockReducStopEvt</w:t>
             </w:r>
             <w:proofErr w:type="spellEnd"/>
             <w:r>
@@ -10580,18 +10198,7 @@
                 <w:sz w:val="20"/>
                 <w:szCs w:val="20"/>
               </w:rPr>
-              <w:t>Clock</w:t>
-            </w:r>
-            <w:r>
-              <w:rPr>
-                <w:rFonts w:ascii="Consolas" w:hAnsi="Consolas" w:cs="Consolas"/>
-                <w:i/>
-                <w:iCs/>
-                <w:color w:val="0000C0"/>
-                <w:sz w:val="20"/>
-                <w:szCs w:val="20"/>
-              </w:rPr>
-              <w:t>PreDawnEvt</w:t>
+              <w:t>ClockPreDawnEvt</w:t>
             </w:r>
             <w:proofErr w:type="spellEnd"/>
             <w:r>
@@ -10663,18 +10270,7 @@
                 <w:sz w:val="20"/>
                 <w:szCs w:val="20"/>
               </w:rPr>
-              <w:t>Clock</w:t>
-            </w:r>
-            <w:r>
-              <w:rPr>
-                <w:rFonts w:ascii="Consolas" w:hAnsi="Consolas" w:cs="Consolas"/>
-                <w:i/>
-                <w:iCs/>
-                <w:color w:val="0000C0"/>
-                <w:sz w:val="20"/>
-                <w:szCs w:val="20"/>
-              </w:rPr>
-              <w:t>DawnEvt</w:t>
+              <w:t>ClockDawnEvt</w:t>
             </w:r>
             <w:proofErr w:type="spellEnd"/>
             <w:r>
@@ -10746,18 +10342,7 @@
                 <w:sz w:val="20"/>
                 <w:szCs w:val="20"/>
               </w:rPr>
-              <w:t>Clock</w:t>
-            </w:r>
-            <w:r>
-              <w:rPr>
-                <w:rFonts w:ascii="Consolas" w:hAnsi="Consolas" w:cs="Consolas"/>
-                <w:i/>
-                <w:iCs/>
-                <w:color w:val="0000C0"/>
-                <w:sz w:val="20"/>
-                <w:szCs w:val="20"/>
-              </w:rPr>
-              <w:t>PostDawnEvt</w:t>
+              <w:t>ClockPostDawnEvt</w:t>
             </w:r>
             <w:proofErr w:type="spellEnd"/>
             <w:r>
@@ -10829,18 +10414,7 @@
                 <w:sz w:val="20"/>
                 <w:szCs w:val="20"/>
               </w:rPr>
-              <w:t>Clock</w:t>
-            </w:r>
-            <w:r>
-              <w:rPr>
-                <w:rFonts w:ascii="Consolas" w:hAnsi="Consolas" w:cs="Consolas"/>
-                <w:i/>
-                <w:iCs/>
-                <w:color w:val="0000C0"/>
-                <w:sz w:val="20"/>
-                <w:szCs w:val="20"/>
-              </w:rPr>
-              <w:t>HourEvt</w:t>
+              <w:t>ClockHourEvt</w:t>
             </w:r>
             <w:proofErr w:type="spellEnd"/>
             <w:r>
@@ -10912,18 +10486,7 @@
                 <w:sz w:val="20"/>
                 <w:szCs w:val="20"/>
               </w:rPr>
-              <w:t>Clock</w:t>
-            </w:r>
-            <w:r>
-              <w:rPr>
-                <w:rFonts w:ascii="Consolas" w:hAnsi="Consolas" w:cs="Consolas"/>
-                <w:i/>
-                <w:iCs/>
-                <w:color w:val="0000C0"/>
-                <w:sz w:val="20"/>
-                <w:szCs w:val="20"/>
-              </w:rPr>
-              <w:t>MinEvt</w:t>
+              <w:t>ClockMinEvt</w:t>
             </w:r>
             <w:proofErr w:type="spellEnd"/>
             <w:r>
@@ -10995,18 +10558,7 @@
                 <w:sz w:val="20"/>
                 <w:szCs w:val="20"/>
               </w:rPr>
-              <w:t>Clock</w:t>
-            </w:r>
-            <w:r>
-              <w:rPr>
-                <w:rFonts w:ascii="Consolas" w:hAnsi="Consolas" w:cs="Consolas"/>
-                <w:i/>
-                <w:iCs/>
-                <w:color w:val="0000C0"/>
-                <w:sz w:val="20"/>
-                <w:szCs w:val="20"/>
-              </w:rPr>
-              <w:t>SecEvt</w:t>
+              <w:t>ClockSecEvt</w:t>
             </w:r>
             <w:proofErr w:type="spellEnd"/>
             <w:r>
@@ -11078,18 +10630,7 @@
                 <w:sz w:val="20"/>
                 <w:szCs w:val="20"/>
               </w:rPr>
-              <w:t>Clock</w:t>
-            </w:r>
-            <w:r>
-              <w:rPr>
-                <w:rFonts w:ascii="Consolas" w:hAnsi="Consolas" w:cs="Consolas"/>
-                <w:i/>
-                <w:iCs/>
-                <w:color w:val="0000C0"/>
-                <w:sz w:val="20"/>
-                <w:szCs w:val="20"/>
-              </w:rPr>
-              <w:t>DawnDuskUpdEvt</w:t>
+              <w:t>ClockDawnDuskUpdEvt</w:t>
             </w:r>
             <w:proofErr w:type="spellEnd"/>
             <w:r>
@@ -11142,18 +10683,7 @@
                 <w:sz w:val="20"/>
                 <w:szCs w:val="20"/>
               </w:rPr>
-              <w:t>Clock</w:t>
-            </w:r>
-            <w:r>
-              <w:rPr>
-                <w:rFonts w:ascii="Consolas" w:hAnsi="Consolas" w:cs="Consolas"/>
-                <w:i/>
-                <w:iCs/>
-                <w:color w:val="0000C0"/>
-                <w:sz w:val="20"/>
-                <w:szCs w:val="20"/>
-              </w:rPr>
-              <w:t>PeriodEvt</w:t>
+              <w:t>ClockPeriodEvt</w:t>
             </w:r>
             <w:proofErr w:type="spellEnd"/>
             <w:r>
@@ -11224,18 +10754,7 @@
                 <w:sz w:val="20"/>
                 <w:szCs w:val="20"/>
               </w:rPr>
-              <w:t>Clock</w:t>
-            </w:r>
-            <w:r>
-              <w:rPr>
-                <w:rFonts w:ascii="Consolas" w:hAnsi="Consolas" w:cs="Consolas"/>
-                <w:i/>
-                <w:iCs/>
-                <w:color w:val="0000C0"/>
-                <w:sz w:val="20"/>
-                <w:szCs w:val="20"/>
-              </w:rPr>
-              <w:t>EvtINVALID</w:t>
+              <w:t>ClockEvtINVALID</w:t>
             </w:r>
             <w:proofErr w:type="spellEnd"/>
             <w:r>
@@ -11307,18 +10826,7 @@
                 <w:sz w:val="20"/>
                 <w:szCs w:val="20"/>
               </w:rPr>
-              <w:t>ClockMin</w:t>
-            </w:r>
-            <w:r>
-              <w:rPr>
-                <w:rFonts w:ascii="Consolas" w:hAnsi="Consolas" w:cs="Consolas"/>
-                <w:i/>
-                <w:iCs/>
-                <w:color w:val="0000C0"/>
-                <w:sz w:val="20"/>
-                <w:szCs w:val="20"/>
-              </w:rPr>
-              <w:t>Evt</w:t>
+              <w:t>ClockMinEvt</w:t>
             </w:r>
             <w:proofErr w:type="spellEnd"/>
             <w:r>
@@ -11360,8 +10868,10 @@
                 <w:i/>
                 <w:color w:val="365F91" w:themeColor="accent1" w:themeShade="BF"/>
                 <w:sz w:val="28"/>
-              </w:rPr>
-            </w:pPr>
+                <w:lang w:val="en-US"/>
+              </w:rPr>
+            </w:pPr>
+            <w:proofErr w:type="spellStart"/>
             <w:r>
               <w:rPr>
                 <w:rFonts w:ascii="Consolas" w:hAnsi="Consolas" w:cs="Consolas"/>
@@ -11371,22 +10881,14 @@
               </w:rPr>
               <w:t>s</w:t>
             </w:r>
-            <w:proofErr w:type="spellStart"/>
-            <w:r>
-              <w:rPr>
-                <w:rFonts w:ascii="Consolas" w:hAnsi="Consolas" w:cs="Consolas"/>
-                <w:i/>
-                <w:sz w:val="28"/>
-              </w:rPr>
-              <w:t>tat.</w:t>
-            </w:r>
-            <w:r>
-              <w:rPr>
-                <w:rFonts w:ascii="Consolas" w:hAnsi="Consolas" w:cs="Consolas"/>
-                <w:i/>
-                <w:sz w:val="28"/>
-              </w:rPr>
-              <w:t>period</w:t>
+            <w:r>
+              <w:rPr>
+                <w:rFonts w:ascii="Consolas" w:hAnsi="Consolas" w:cs="Consolas"/>
+                <w:i/>
+                <w:sz w:val="28"/>
+                <w:lang w:val="en-US"/>
+              </w:rPr>
+              <w:t>tat.period</w:t>
             </w:r>
             <w:proofErr w:type="spellEnd"/>
             <w:r>
@@ -11394,6 +10896,7 @@
                 <w:rFonts w:ascii="Consolas" w:hAnsi="Consolas" w:cs="Consolas"/>
                 <w:i/>
                 <w:sz w:val="28"/>
+                <w:lang w:val="en-US"/>
               </w:rPr>
               <w:t xml:space="preserve"> :  </w:t>
             </w:r>
@@ -11403,17 +10906,9 @@
                 <w:i/>
                 <w:color w:val="365F91" w:themeColor="accent1" w:themeShade="BF"/>
                 <w:sz w:val="28"/>
-              </w:rPr>
-              <w:t>u</w:t>
-            </w:r>
-            <w:r>
-              <w:rPr>
-                <w:rFonts w:ascii="Consolas" w:hAnsi="Consolas" w:cs="Consolas"/>
-                <w:i/>
-                <w:color w:val="365F91" w:themeColor="accent1" w:themeShade="BF"/>
-                <w:sz w:val="28"/>
-              </w:rPr>
-              <w:t xml:space="preserve">8 </w:t>
+                <w:lang w:val="en-US"/>
+              </w:rPr>
+              <w:t xml:space="preserve">u8 </w:t>
             </w:r>
             <w:r>
               <w:rPr>
@@ -11421,6 +10916,7 @@
                 <w:i/>
                 <w:color w:val="FF0000"/>
                 <w:sz w:val="28"/>
+                <w:lang w:val="en-US"/>
               </w:rPr>
               <w:t>[OPCIONAL]</w:t>
             </w:r>
@@ -11432,19 +10928,19 @@
                 <w:rFonts w:ascii="Consolas" w:hAnsi="Consolas" w:cs="Consolas"/>
                 <w:i/>
                 <w:sz w:val="28"/>
-              </w:rPr>
-            </w:pPr>
-            <w:proofErr w:type="spellStart"/>
+                <w:lang w:val="en-US"/>
+              </w:rPr>
+            </w:pPr>
             <w:r>
               <w:rPr>
                 <w:rFonts w:ascii="Consolas" w:hAnsi="Consolas" w:cs="Consolas"/>
                 <w:i/>
                 <w:color w:val="4F6228" w:themeColor="accent3" w:themeShade="80"/>
                 <w:sz w:val="24"/>
+                <w:lang w:val="en-US"/>
               </w:rPr>
               <w:t>Read-only</w:t>
             </w:r>
-            <w:proofErr w:type="spellEnd"/>
           </w:p>
         </w:tc>
         <w:tc>
@@ -11506,7 +11002,23 @@
                 <w:i/>
                 <w:sz w:val="28"/>
               </w:rPr>
-              <w:t>&gt;. En caso de que no haya ningún periodo activo, este campo puede ser omitido.</w:t>
+              <w:t>&gt;</w:t>
+            </w:r>
+            <w:r>
+              <w:rPr>
+                <w:rFonts w:ascii="Consolas" w:hAnsi="Consolas" w:cs="Consolas"/>
+                <w:i/>
+                <w:sz w:val="28"/>
+              </w:rPr>
+              <w:t>)</w:t>
+            </w:r>
+            <w:r>
+              <w:rPr>
+                <w:rFonts w:ascii="Consolas" w:hAnsi="Consolas" w:cs="Consolas"/>
+                <w:i/>
+                <w:sz w:val="28"/>
+              </w:rPr>
+              <w:t>. En caso de que no haya ningún periodo activo, este campo puede ser omitido.</w:t>
             </w:r>
           </w:p>
           <w:p>
@@ -11935,7 +11447,23 @@
                 <w:i/>
                 <w:sz w:val="28"/>
               </w:rPr>
-              <w:t xml:space="preserve"> (hora local). Se actualiza cuando se produce el evento de ocaso o cuando se actualiza la configuración del objeto.</w:t>
+              <w:t xml:space="preserve"> (hora local). Se actualiza cuando se produce el evento de </w:t>
+            </w:r>
+            <w:r>
+              <w:rPr>
+                <w:rFonts w:ascii="Consolas" w:hAnsi="Consolas" w:cs="Consolas"/>
+                <w:i/>
+                <w:sz w:val="28"/>
+              </w:rPr>
+              <w:t>día</w:t>
+            </w:r>
+            <w:r>
+              <w:rPr>
+                <w:rFonts w:ascii="Consolas" w:hAnsi="Consolas" w:cs="Consolas"/>
+                <w:i/>
+                <w:sz w:val="28"/>
+              </w:rPr>
+              <w:t xml:space="preserve"> o cuando se actualiza la configuración del objeto.</w:t>
             </w:r>
           </w:p>
           <w:p>
@@ -12104,23 +11632,7 @@
                 <w:i/>
                 <w:sz w:val="28"/>
               </w:rPr>
-              <w:t xml:space="preserve">Hora de inicio del próximo </w:t>
-            </w:r>
-            <w:r>
-              <w:rPr>
-                <w:rFonts w:ascii="Consolas" w:hAnsi="Consolas" w:cs="Consolas"/>
-                <w:i/>
-                <w:sz w:val="28"/>
-              </w:rPr>
-              <w:t>ocaso</w:t>
-            </w:r>
-            <w:r>
-              <w:rPr>
-                <w:rFonts w:ascii="Consolas" w:hAnsi="Consolas" w:cs="Consolas"/>
-                <w:i/>
-                <w:sz w:val="28"/>
-              </w:rPr>
-              <w:t xml:space="preserve"> en formato </w:t>
+              <w:t xml:space="preserve">Hora de inicio del próximo ocaso en formato </w:t>
             </w:r>
             <w:proofErr w:type="spellStart"/>
             <w:r>
@@ -12138,31 +11650,23 @@
                 <w:i/>
                 <w:sz w:val="28"/>
               </w:rPr>
-              <w:t xml:space="preserve"> (hora local)</w:t>
-            </w:r>
-            <w:r>
-              <w:rPr>
-                <w:rFonts w:ascii="Consolas" w:hAnsi="Consolas" w:cs="Consolas"/>
-                <w:i/>
-                <w:sz w:val="28"/>
-              </w:rPr>
-              <w:t xml:space="preserve">. Se actualiza cuando se produce el evento de orto </w:t>
-            </w:r>
-            <w:r>
-              <w:rPr>
-                <w:rFonts w:ascii="Consolas" w:hAnsi="Consolas" w:cs="Consolas"/>
-                <w:i/>
-                <w:sz w:val="28"/>
-              </w:rPr>
-              <w:t>o cuando se actualiza la configuración del objeto</w:t>
-            </w:r>
-            <w:r>
-              <w:rPr>
-                <w:rFonts w:ascii="Consolas" w:hAnsi="Consolas" w:cs="Consolas"/>
-                <w:i/>
-                <w:sz w:val="28"/>
-              </w:rPr>
-              <w:t>.</w:t>
+              <w:t xml:space="preserve"> (hora local). Se actualiza cuando se produce el evento de </w:t>
+            </w:r>
+            <w:r>
+              <w:rPr>
+                <w:rFonts w:ascii="Consolas" w:hAnsi="Consolas" w:cs="Consolas"/>
+                <w:i/>
+                <w:sz w:val="28"/>
+              </w:rPr>
+              <w:t>cambio de día</w:t>
+            </w:r>
+            <w:r>
+              <w:rPr>
+                <w:rFonts w:ascii="Consolas" w:hAnsi="Consolas" w:cs="Consolas"/>
+                <w:i/>
+                <w:sz w:val="28"/>
+              </w:rPr>
+              <w:t xml:space="preserve"> o cuando se actualiza la configuración del objeto.</w:t>
             </w:r>
           </w:p>
           <w:p>
@@ -12340,6 +11844,7 @@
                 <w:color w:val="17365D" w:themeColor="text2" w:themeShade="BF"/>
                 <w:sz w:val="24"/>
                 <w:szCs w:val="20"/>
+                <w:lang w:val="en-US"/>
               </w:rPr>
             </w:pPr>
           </w:p>
@@ -12354,8 +11859,10 @@
                 <w:color w:val="17365D" w:themeColor="text2" w:themeShade="BF"/>
                 <w:sz w:val="24"/>
                 <w:szCs w:val="20"/>
-              </w:rPr>
-            </w:pPr>
+                <w:lang w:val="en-US"/>
+              </w:rPr>
+            </w:pPr>
+            <w:proofErr w:type="spellStart"/>
             <w:r>
               <w:rPr>
                 <w:rFonts w:ascii="Consolas" w:hAnsi="Consolas" w:cs="Consolas"/>
@@ -12365,8 +11872,23 @@
                 <w:color w:val="17365D" w:themeColor="text2" w:themeShade="BF"/>
                 <w:sz w:val="24"/>
                 <w:szCs w:val="20"/>
-              </w:rPr>
-              <w:t>Objeto JSON:</w:t>
+                <w:lang w:val="en-US"/>
+              </w:rPr>
+              <w:t>Objeto</w:t>
+            </w:r>
+            <w:proofErr w:type="spellEnd"/>
+            <w:r>
+              <w:rPr>
+                <w:rFonts w:ascii="Consolas" w:hAnsi="Consolas" w:cs="Consolas"/>
+                <w:b/>
+                <w:i/>
+                <w:iCs/>
+                <w:color w:val="17365D" w:themeColor="text2" w:themeShade="BF"/>
+                <w:sz w:val="24"/>
+                <w:szCs w:val="20"/>
+                <w:lang w:val="en-US"/>
+              </w:rPr>
+              <w:t xml:space="preserve"> JSON:</w:t>
             </w:r>
           </w:p>
           <w:p>
@@ -12379,16 +11901,18 @@
                 <w:color w:val="17365D" w:themeColor="text2" w:themeShade="BF"/>
                 <w:sz w:val="24"/>
                 <w:szCs w:val="20"/>
-              </w:rPr>
-            </w:pPr>
-            <w:r>
-              <w:rPr>
-                <w:rFonts w:ascii="Consolas" w:hAnsi="Consolas" w:cs="Consolas"/>
-                <w:i/>
-                <w:iCs/>
-                <w:color w:val="17365D" w:themeColor="text2" w:themeShade="BF"/>
-                <w:sz w:val="24"/>
-                <w:szCs w:val="20"/>
+                <w:lang w:val="en-US"/>
+              </w:rPr>
+            </w:pPr>
+            <w:r>
+              <w:rPr>
+                <w:rFonts w:ascii="Consolas" w:hAnsi="Consolas" w:cs="Consolas"/>
+                <w:i/>
+                <w:iCs/>
+                <w:color w:val="17365D" w:themeColor="text2" w:themeShade="BF"/>
+                <w:sz w:val="24"/>
+                <w:szCs w:val="20"/>
+                <w:lang w:val="en-US"/>
               </w:rPr>
               <w:t>{</w:t>
             </w:r>
@@ -13393,23 +12917,7 @@
                 <w:i/>
                 <w:sz w:val="28"/>
               </w:rPr>
-              <w:t xml:space="preserve"> a la que </w:t>
-            </w:r>
-            <w:r>
-              <w:rPr>
-                <w:rFonts w:ascii="Consolas" w:hAnsi="Consolas" w:cs="Consolas"/>
-                <w:i/>
-                <w:sz w:val="28"/>
-              </w:rPr>
-              <w:t>finaliza</w:t>
-            </w:r>
-            <w:r>
-              <w:rPr>
-                <w:rFonts w:ascii="Consolas" w:hAnsi="Consolas" w:cs="Consolas"/>
-                <w:i/>
-                <w:sz w:val="28"/>
-              </w:rPr>
-              <w:t xml:space="preserve"> el periodo. </w:t>
+              <w:t xml:space="preserve"> a la que finaliza el periodo. </w:t>
             </w:r>
           </w:p>
           <w:p>
@@ -13728,17 +13236,7 @@
                 <w:color w:val="FFFFFF" w:themeColor="background1"/>
                 <w:sz w:val="48"/>
               </w:rPr>
-              <w:t>calendar:</w:t>
-            </w:r>
-            <w:r>
-              <w:rPr>
-                <w:rFonts w:ascii="Consolas" w:hAnsi="Consolas" w:cs="Consolas"/>
-                <w:b/>
-                <w:i/>
-                <w:color w:val="FFFFFF" w:themeColor="background1"/>
-                <w:sz w:val="48"/>
-              </w:rPr>
-              <w:t>geoloc</w:t>
+              <w:t>calendar:geoloc</w:t>
             </w:r>
             <w:proofErr w:type="spellEnd"/>
           </w:p>
@@ -13766,7 +13264,6 @@
                 <w:color w:val="17365D" w:themeColor="text2" w:themeShade="BF"/>
                 <w:sz w:val="24"/>
                 <w:szCs w:val="20"/>
-                <w:lang w:val="en-US"/>
               </w:rPr>
             </w:pPr>
           </w:p>
@@ -13781,36 +13278,91 @@
                 <w:color w:val="17365D" w:themeColor="text2" w:themeShade="BF"/>
                 <w:sz w:val="24"/>
                 <w:szCs w:val="20"/>
-                <w:lang w:val="en-US"/>
-              </w:rPr>
-            </w:pPr>
+              </w:rPr>
+            </w:pPr>
+            <w:r>
+              <w:rPr>
+                <w:rFonts w:ascii="Consolas" w:hAnsi="Consolas" w:cs="Consolas"/>
+                <w:b/>
+                <w:i/>
+                <w:iCs/>
+                <w:color w:val="17365D" w:themeColor="text2" w:themeShade="BF"/>
+                <w:sz w:val="24"/>
+                <w:szCs w:val="20"/>
+              </w:rPr>
+              <w:t>Objeto JSON:</w:t>
+            </w:r>
+          </w:p>
+          <w:p>
+            <w:pPr>
+              <w:ind w:left="709" w:right="926"/>
+              <w:rPr>
+                <w:rFonts w:ascii="Consolas" w:hAnsi="Consolas" w:cs="Consolas"/>
+                <w:i/>
+                <w:iCs/>
+                <w:color w:val="17365D" w:themeColor="text2" w:themeShade="BF"/>
+                <w:sz w:val="24"/>
+                <w:szCs w:val="20"/>
+              </w:rPr>
+            </w:pPr>
+            <w:r>
+              <w:rPr>
+                <w:rFonts w:ascii="Consolas" w:hAnsi="Consolas" w:cs="Consolas"/>
+                <w:i/>
+                <w:iCs/>
+                <w:color w:val="17365D" w:themeColor="text2" w:themeShade="BF"/>
+                <w:sz w:val="24"/>
+                <w:szCs w:val="20"/>
+              </w:rPr>
+              <w:t>{</w:t>
+            </w:r>
+          </w:p>
+          <w:p>
+            <w:pPr>
+              <w:ind w:left="709" w:right="926"/>
+              <w:rPr>
+                <w:rFonts w:ascii="Consolas" w:hAnsi="Consolas" w:cs="Consolas"/>
+                <w:i/>
+                <w:iCs/>
+                <w:color w:val="17365D" w:themeColor="text2" w:themeShade="BF"/>
+                <w:sz w:val="24"/>
+                <w:szCs w:val="20"/>
+              </w:rPr>
+            </w:pPr>
+            <w:r>
+              <w:rPr>
+                <w:rFonts w:ascii="Consolas" w:hAnsi="Consolas" w:cs="Consolas"/>
+                <w:i/>
+                <w:iCs/>
+                <w:color w:val="17365D" w:themeColor="text2" w:themeShade="BF"/>
+                <w:sz w:val="24"/>
+                <w:szCs w:val="20"/>
+              </w:rPr>
+              <w:t xml:space="preserve">  "</w:t>
+            </w:r>
             <w:proofErr w:type="spellStart"/>
             <w:r>
               <w:rPr>
                 <w:rFonts w:ascii="Consolas" w:hAnsi="Consolas" w:cs="Consolas"/>
-                <w:b/>
-                <w:i/>
-                <w:iCs/>
-                <w:color w:val="17365D" w:themeColor="text2" w:themeShade="BF"/>
-                <w:sz w:val="24"/>
-                <w:szCs w:val="20"/>
-                <w:lang w:val="en-US"/>
-              </w:rPr>
-              <w:t>Objeto</w:t>
+                <w:i/>
+                <w:iCs/>
+                <w:color w:val="17365D" w:themeColor="text2" w:themeShade="BF"/>
+                <w:sz w:val="24"/>
+                <w:szCs w:val="20"/>
+              </w:rPr>
+              <w:t>uid</w:t>
             </w:r>
             <w:proofErr w:type="spellEnd"/>
             <w:r>
               <w:rPr>
                 <w:rFonts w:ascii="Consolas" w:hAnsi="Consolas" w:cs="Consolas"/>
-                <w:b/>
-                <w:i/>
-                <w:iCs/>
-                <w:color w:val="17365D" w:themeColor="text2" w:themeShade="BF"/>
-                <w:sz w:val="24"/>
-                <w:szCs w:val="20"/>
-                <w:lang w:val="en-US"/>
-              </w:rPr>
-              <w:t xml:space="preserve"> JSON:</w:t>
+                <w:i/>
+                <w:iCs/>
+                <w:color w:val="17365D" w:themeColor="text2" w:themeShade="BF"/>
+                <w:sz w:val="24"/>
+                <w:szCs w:val="20"/>
+              </w:rPr>
+              <w:t xml:space="preserve">":     u32,  </w:t>
             </w:r>
           </w:p>
           <w:p>
@@ -13823,20 +13375,66 @@
                 <w:color w:val="17365D" w:themeColor="text2" w:themeShade="BF"/>
                 <w:sz w:val="24"/>
                 <w:szCs w:val="20"/>
-                <w:lang w:val="en-US"/>
-              </w:rPr>
-            </w:pPr>
-            <w:r>
-              <w:rPr>
-                <w:rFonts w:ascii="Consolas" w:hAnsi="Consolas" w:cs="Consolas"/>
-                <w:i/>
-                <w:iCs/>
-                <w:color w:val="17365D" w:themeColor="text2" w:themeShade="BF"/>
-                <w:sz w:val="24"/>
-                <w:szCs w:val="20"/>
-                <w:lang w:val="en-US"/>
-              </w:rPr>
-              <w:t>{</w:t>
+              </w:rPr>
+            </w:pPr>
+            <w:r>
+              <w:rPr>
+                <w:rFonts w:ascii="Consolas" w:hAnsi="Consolas" w:cs="Consolas"/>
+                <w:i/>
+                <w:iCs/>
+                <w:color w:val="17365D" w:themeColor="text2" w:themeShade="BF"/>
+                <w:sz w:val="24"/>
+                <w:szCs w:val="20"/>
+              </w:rPr>
+              <w:t xml:space="preserve">  "</w:t>
+            </w:r>
+            <w:proofErr w:type="spellStart"/>
+            <w:r>
+              <w:rPr>
+                <w:rFonts w:ascii="Consolas" w:hAnsi="Consolas" w:cs="Consolas"/>
+                <w:i/>
+                <w:iCs/>
+                <w:color w:val="17365D" w:themeColor="text2" w:themeShade="BF"/>
+                <w:sz w:val="24"/>
+                <w:szCs w:val="20"/>
+              </w:rPr>
+              <w:t>timezone</w:t>
+            </w:r>
+            <w:proofErr w:type="spellEnd"/>
+            <w:r>
+              <w:rPr>
+                <w:rFonts w:ascii="Consolas" w:hAnsi="Consolas" w:cs="Consolas"/>
+                <w:i/>
+                <w:iCs/>
+                <w:color w:val="17365D" w:themeColor="text2" w:themeShade="BF"/>
+                <w:sz w:val="24"/>
+                <w:szCs w:val="20"/>
+              </w:rPr>
+              <w:t xml:space="preserve">": </w:t>
+            </w:r>
+            <w:proofErr w:type="spellStart"/>
+            <w:r>
+              <w:rPr>
+                <w:rFonts w:ascii="Consolas" w:hAnsi="Consolas" w:cs="Consolas"/>
+                <w:i/>
+                <w:iCs/>
+                <w:color w:val="17365D" w:themeColor="text2" w:themeShade="BF"/>
+                <w:sz w:val="24"/>
+                <w:szCs w:val="20"/>
+              </w:rPr>
+              <w:t>char</w:t>
+            </w:r>
+            <w:proofErr w:type="spellEnd"/>
+            <w:r>
+              <w:rPr>
+                <w:rFonts w:ascii="Consolas" w:hAnsi="Consolas" w:cs="Consolas"/>
+                <w:i/>
+                <w:iCs/>
+                <w:color w:val="17365D" w:themeColor="text2" w:themeShade="BF"/>
+                <w:sz w:val="24"/>
+                <w:szCs w:val="20"/>
+              </w:rPr>
+              <w:t>[]</w:t>
             </w:r>
           </w:p>
           <w:p>
@@ -13860,149 +13458,20 @@
                 <w:color w:val="17365D" w:themeColor="text2" w:themeShade="BF"/>
                 <w:sz w:val="24"/>
                 <w:szCs w:val="20"/>
-                <w:lang w:val="en-US"/>
-              </w:rPr>
-              <w:t xml:space="preserve">  "</w:t>
-            </w:r>
-            <w:proofErr w:type="spellStart"/>
-            <w:r>
-              <w:rPr>
-                <w:rFonts w:ascii="Consolas" w:hAnsi="Consolas" w:cs="Consolas"/>
-                <w:i/>
-                <w:iCs/>
-                <w:color w:val="17365D" w:themeColor="text2" w:themeShade="BF"/>
-                <w:sz w:val="24"/>
-                <w:szCs w:val="20"/>
-                <w:lang w:val="en-US"/>
-              </w:rPr>
-              <w:t>uid</w:t>
-            </w:r>
-            <w:proofErr w:type="spellEnd"/>
-            <w:r>
-              <w:rPr>
-                <w:rFonts w:ascii="Consolas" w:hAnsi="Consolas" w:cs="Consolas"/>
-                <w:i/>
-                <w:iCs/>
-                <w:color w:val="17365D" w:themeColor="text2" w:themeShade="BF"/>
-                <w:sz w:val="24"/>
-                <w:szCs w:val="20"/>
-                <w:lang w:val="en-US"/>
-              </w:rPr>
-              <w:t xml:space="preserve">":    </w:t>
-            </w:r>
-            <w:r>
-              <w:rPr>
-                <w:rFonts w:ascii="Consolas" w:hAnsi="Consolas" w:cs="Consolas"/>
-                <w:i/>
-                <w:iCs/>
-                <w:color w:val="17365D" w:themeColor="text2" w:themeShade="BF"/>
-                <w:sz w:val="24"/>
-                <w:szCs w:val="20"/>
-                <w:lang w:val="en-US"/>
-              </w:rPr>
-              <w:t xml:space="preserve"> </w:t>
-            </w:r>
-            <w:r>
-              <w:rPr>
-                <w:rFonts w:ascii="Consolas" w:hAnsi="Consolas" w:cs="Consolas"/>
-                <w:i/>
-                <w:iCs/>
-                <w:color w:val="17365D" w:themeColor="text2" w:themeShade="BF"/>
-                <w:sz w:val="24"/>
-                <w:szCs w:val="20"/>
-                <w:lang w:val="en-US"/>
-              </w:rPr>
-              <w:t xml:space="preserve">u32,  </w:t>
-            </w:r>
-          </w:p>
-          <w:p>
-            <w:pPr>
-              <w:ind w:left="709" w:right="926"/>
-              <w:rPr>
-                <w:rFonts w:ascii="Consolas" w:hAnsi="Consolas" w:cs="Consolas"/>
-                <w:i/>
-                <w:iCs/>
-                <w:color w:val="17365D" w:themeColor="text2" w:themeShade="BF"/>
-                <w:sz w:val="24"/>
-                <w:szCs w:val="20"/>
-                <w:lang w:val="en-US"/>
-              </w:rPr>
-            </w:pPr>
-            <w:r>
-              <w:rPr>
-                <w:rFonts w:ascii="Consolas" w:hAnsi="Consolas" w:cs="Consolas"/>
-                <w:i/>
-                <w:iCs/>
-                <w:color w:val="17365D" w:themeColor="text2" w:themeShade="BF"/>
-                <w:sz w:val="24"/>
-                <w:szCs w:val="20"/>
-                <w:lang w:val="en-US"/>
-              </w:rPr>
-              <w:t xml:space="preserve">  "</w:t>
-            </w:r>
-            <w:proofErr w:type="spellStart"/>
-            <w:r>
-              <w:rPr>
-                <w:rFonts w:ascii="Consolas" w:hAnsi="Consolas" w:cs="Consolas"/>
-                <w:i/>
-                <w:iCs/>
-                <w:color w:val="17365D" w:themeColor="text2" w:themeShade="BF"/>
-                <w:sz w:val="24"/>
-                <w:szCs w:val="20"/>
-                <w:lang w:val="en-US"/>
-              </w:rPr>
-              <w:t>timezone</w:t>
-            </w:r>
-            <w:proofErr w:type="spellEnd"/>
-            <w:r>
-              <w:rPr>
-                <w:rFonts w:ascii="Consolas" w:hAnsi="Consolas" w:cs="Consolas"/>
-                <w:i/>
-                <w:iCs/>
-                <w:color w:val="17365D" w:themeColor="text2" w:themeShade="BF"/>
-                <w:sz w:val="24"/>
-                <w:szCs w:val="20"/>
-                <w:lang w:val="en-US"/>
-              </w:rPr>
-              <w:t xml:space="preserve">": </w:t>
-            </w:r>
-            <w:r>
-              <w:rPr>
-                <w:rFonts w:ascii="Consolas" w:hAnsi="Consolas" w:cs="Consolas"/>
-                <w:i/>
-                <w:iCs/>
-                <w:color w:val="17365D" w:themeColor="text2" w:themeShade="BF"/>
-                <w:sz w:val="24"/>
-                <w:szCs w:val="20"/>
-                <w:lang w:val="en-US"/>
-              </w:rPr>
-              <w:t>char[]</w:t>
-            </w:r>
-          </w:p>
-          <w:p>
-            <w:pPr>
-              <w:ind w:left="709" w:right="926"/>
-              <w:rPr>
-                <w:rFonts w:ascii="Consolas" w:hAnsi="Consolas" w:cs="Consolas"/>
-                <w:i/>
-                <w:iCs/>
-                <w:color w:val="17365D" w:themeColor="text2" w:themeShade="BF"/>
-                <w:sz w:val="24"/>
-                <w:szCs w:val="20"/>
-                <w:lang w:val="en-US"/>
-              </w:rPr>
-            </w:pPr>
-            <w:r>
-              <w:rPr>
-                <w:rFonts w:ascii="Consolas" w:hAnsi="Consolas" w:cs="Consolas"/>
-                <w:i/>
-                <w:iCs/>
-                <w:color w:val="17365D" w:themeColor="text2" w:themeShade="BF"/>
-                <w:sz w:val="24"/>
-                <w:szCs w:val="20"/>
-                <w:lang w:val="en-US"/>
-              </w:rPr>
-              <w:t xml:space="preserve">  "</w:t>
+              </w:rPr>
+              <w:t xml:space="preserve">  </w:t>
+            </w:r>
+            <w:r>
+              <w:rPr>
+                <w:rFonts w:ascii="Consolas" w:hAnsi="Consolas" w:cs="Consolas"/>
+                <w:i/>
+                <w:iCs/>
+                <w:color w:val="17365D" w:themeColor="text2" w:themeShade="BF"/>
+                <w:sz w:val="24"/>
+                <w:szCs w:val="20"/>
+                <w:lang w:val="en-US"/>
+              </w:rPr>
+              <w:t>"</w:t>
             </w:r>
             <w:proofErr w:type="spellStart"/>
             <w:r>
@@ -14425,23 +13894,7 @@
                 <w:i/>
                 <w:sz w:val="28"/>
               </w:rPr>
-              <w:t>Identificador del tipo de objeto (0000</w:t>
-            </w:r>
-            <w:r>
-              <w:rPr>
-                <w:rFonts w:ascii="Consolas" w:hAnsi="Consolas" w:cs="Consolas"/>
-                <w:i/>
-                <w:sz w:val="28"/>
-              </w:rPr>
-              <w:t>E</w:t>
-            </w:r>
-            <w:r>
-              <w:rPr>
-                <w:rFonts w:ascii="Consolas" w:hAnsi="Consolas" w:cs="Consolas"/>
-                <w:i/>
-                <w:sz w:val="28"/>
-              </w:rPr>
-              <w:t>) y versión</w:t>
+              <w:t>Identificador del tipo de objeto (0000E) y versión</w:t>
             </w:r>
           </w:p>
           <w:p>
@@ -14496,23 +13949,7 @@
                 <w:i/>
                 <w:sz w:val="28"/>
               </w:rPr>
-              <w:t>0000</w:t>
-            </w:r>
-            <w:r>
-              <w:rPr>
-                <w:rFonts w:ascii="Consolas" w:hAnsi="Consolas" w:cs="Consolas"/>
-                <w:i/>
-                <w:sz w:val="28"/>
-              </w:rPr>
-              <w:t>E</w:t>
-            </w:r>
-            <w:r>
-              <w:rPr>
-                <w:rFonts w:ascii="Consolas" w:hAnsi="Consolas" w:cs="Consolas"/>
-                <w:i/>
-                <w:sz w:val="28"/>
-              </w:rPr>
-              <w:t xml:space="preserve"> – 0x</w:t>
+              <w:t>0000E – 0x</w:t>
             </w:r>
             <w:r>
               <w:rPr>
@@ -14529,23 +13966,7 @@
                 <w:i/>
                 <w:sz w:val="28"/>
               </w:rPr>
-              <w:t>0000</w:t>
-            </w:r>
-            <w:r>
-              <w:rPr>
-                <w:rFonts w:ascii="Consolas" w:hAnsi="Consolas" w:cs="Consolas"/>
-                <w:i/>
-                <w:sz w:val="28"/>
-              </w:rPr>
-              <w:t>E</w:t>
-            </w:r>
-            <w:r>
-              <w:rPr>
-                <w:rFonts w:ascii="Consolas" w:hAnsi="Consolas" w:cs="Consolas"/>
-                <w:i/>
-                <w:sz w:val="28"/>
-              </w:rPr>
-              <w:t xml:space="preserve">  siendo </w:t>
+              <w:t xml:space="preserve">0000E  siendo </w:t>
             </w:r>
             <w:r>
               <w:rPr>
@@ -14625,20 +14046,8 @@
                 <w:sz w:val="28"/>
                 <w:lang w:val="en-US"/>
               </w:rPr>
-              <w:t xml:space="preserve"> </w:t>
-            </w:r>
-            <w:r>
-              <w:rPr>
-                <w:rFonts w:ascii="Consolas" w:hAnsi="Consolas" w:cs="Consolas"/>
-                <w:i/>
-                <w:color w:val="365F91" w:themeColor="accent1" w:themeShade="BF"/>
-                <w:sz w:val="28"/>
-                <w:lang w:val="en-US"/>
-              </w:rPr>
-              <w:t>char[]</w:t>
-            </w:r>
-            <w:bookmarkStart w:id="0" w:name="_GoBack"/>
-            <w:bookmarkEnd w:id="0"/>
+              <w:t xml:space="preserve"> char[]</w:t>
+            </w:r>
           </w:p>
           <w:p>
             <w:pPr>
@@ -15112,8 +14521,9 @@
                 <w:sz w:val="28"/>
                 <w:lang w:val="en-US"/>
               </w:rPr>
-              <w:t xml:space="preserve"> </w:t>
-            </w:r>
+              <w:t xml:space="preserve"> [[</w:t>
+            </w:r>
+            <w:proofErr w:type="spellStart"/>
             <w:r>
               <w:rPr>
                 <w:rFonts w:ascii="Consolas" w:hAnsi="Consolas" w:cs="Consolas"/>
@@ -15122,7 +14532,18 @@
                 <w:sz w:val="28"/>
                 <w:lang w:val="en-US"/>
               </w:rPr>
-              <w:t>[[</w:t>
+              <w:t>time_t</w:t>
+            </w:r>
+            <w:proofErr w:type="spellEnd"/>
+            <w:r>
+              <w:rPr>
+                <w:rFonts w:ascii="Consolas" w:hAnsi="Consolas" w:cs="Consolas"/>
+                <w:i/>
+                <w:color w:val="365F91" w:themeColor="accent1" w:themeShade="BF"/>
+                <w:sz w:val="28"/>
+                <w:lang w:val="en-US"/>
+              </w:rPr>
+              <w:t xml:space="preserve">, </w:t>
             </w:r>
             <w:proofErr w:type="spellStart"/>
             <w:r>
@@ -15144,9 +14565,8 @@
                 <w:sz w:val="28"/>
                 <w:lang w:val="en-US"/>
               </w:rPr>
-              <w:t xml:space="preserve">, </w:t>
-            </w:r>
-            <w:proofErr w:type="spellStart"/>
+              <w:t>]</w:t>
+            </w:r>
             <w:r>
               <w:rPr>
                 <w:rFonts w:ascii="Consolas" w:hAnsi="Consolas" w:cs="Consolas"/>
@@ -15155,9 +14575,8 @@
                 <w:sz w:val="28"/>
                 <w:lang w:val="en-US"/>
               </w:rPr>
-              <w:t>time_t</w:t>
-            </w:r>
-            <w:proofErr w:type="spellEnd"/>
+              <w:t>, …, []</w:t>
+            </w:r>
             <w:r>
               <w:rPr>
                 <w:rFonts w:ascii="Consolas" w:hAnsi="Consolas" w:cs="Consolas"/>
@@ -15166,7 +14585,7 @@
                 <w:sz w:val="28"/>
                 <w:lang w:val="en-US"/>
               </w:rPr>
-              <w:t>]]</w:t>
+              <w:t>]</w:t>
             </w:r>
           </w:p>
           <w:p>
@@ -15425,65 +14844,8 @@
           <w:sz w:val="48"/>
         </w:rPr>
       </w:pPr>
-    </w:p>
-    <w:p>
-      <w:pPr>
-        <w:pBdr>
-          <w:bottom w:val="single" w:sz="6" w:space="1" w:color="auto"/>
-        </w:pBdr>
-        <w:ind w:left="709" w:right="926"/>
-        <w:rPr>
-          <w:rFonts w:ascii="Arial" w:hAnsi="Arial" w:cs="Arial"/>
-          <w:b/>
-          <w:color w:val="365F91" w:themeColor="accent1" w:themeShade="BF"/>
-          <w:sz w:val="48"/>
-        </w:rPr>
-      </w:pPr>
-      <w:r>
-        <w:rPr>
-          <w:rFonts w:ascii="Arial" w:hAnsi="Arial" w:cs="Arial"/>
-          <w:b/>
-          <w:color w:val="365F91" w:themeColor="accent1" w:themeShade="BF"/>
-          <w:sz w:val="48"/>
-        </w:rPr>
-        <w:t>Otros objetos externos requeridos</w:t>
-      </w:r>
-    </w:p>
-    <w:p>
-      <w:pPr>
-        <w:ind w:left="709" w:right="926"/>
-        <w:rPr>
-          <w:rFonts w:ascii="Consolas" w:hAnsi="Consolas" w:cs="Consolas"/>
-          <w:b/>
-          <w:sz w:val="20"/>
-          <w:u w:val="single"/>
-        </w:rPr>
-      </w:pPr>
-    </w:p>
-    <w:p>
-      <w:pPr>
-        <w:pBdr>
-          <w:bottom w:val="single" w:sz="6" w:space="1" w:color="auto"/>
-        </w:pBdr>
-        <w:ind w:left="709" w:right="926"/>
-        <w:rPr>
-          <w:rFonts w:ascii="Arial" w:hAnsi="Arial" w:cs="Arial"/>
-          <w:b/>
-          <w:color w:val="365F91" w:themeColor="accent1" w:themeShade="BF"/>
-          <w:sz w:val="48"/>
-        </w:rPr>
-      </w:pPr>
-    </w:p>
-    <w:p>
-      <w:pPr>
-        <w:ind w:left="709" w:right="926"/>
-        <w:rPr>
-          <w:rFonts w:ascii="Consolas" w:hAnsi="Consolas" w:cs="Consolas"/>
-          <w:b/>
-          <w:sz w:val="20"/>
-          <w:u w:val="single"/>
-        </w:rPr>
-      </w:pPr>
+      <w:bookmarkStart w:id="0" w:name="_GoBack"/>
+      <w:bookmarkEnd w:id="0"/>
     </w:p>
     <w:sectPr>
       <w:pgSz w:w="11906" w:h="16838"/>

</xml_diff>